<commit_message>
Update WEB601- The local barbershop website.docx
</commit_message>
<xml_diff>
--- a/WEB601- The local barbershop website.docx
+++ b/WEB601- The local barbershop website.docx
@@ -35,7 +35,13 @@
         <w:t xml:space="preserve">WEB601 – </w:t>
       </w:r>
       <w:r>
-        <w:t xml:space="preserve">The Local Barbershop Dynamic </w:t>
+        <w:t xml:space="preserve">The Local Barbershop </w:t>
+      </w:r>
+      <w:r>
+        <w:t>Website</w:t>
+      </w:r>
+      <w:r>
+        <w:t xml:space="preserve"> </w:t>
       </w:r>
     </w:p>
     <w:p/>
@@ -78,7 +84,7 @@
     <w:p/>
     <w:p/>
     <w:p/>
-    <w:bookmarkStart w:id="0" w:name="_Toc46934674" w:displacedByCustomXml="next"/>
+    <w:bookmarkStart w:id="0" w:name="_Toc47513769" w:displacedByCustomXml="next"/>
     <w:sdt>
       <w:sdtPr>
         <w:rPr>
@@ -133,7 +139,7 @@
           <w:r>
             <w:fldChar w:fldCharType="separate"/>
           </w:r>
-          <w:hyperlink w:anchor="_Toc46934674" w:history="1">
+          <w:hyperlink w:anchor="_Toc47513769" w:history="1">
             <w:r>
               <w:rPr>
                 <w:rStyle w:val="Hyperlink"/>
@@ -160,7 +166,7 @@
                 <w:noProof/>
                 <w:webHidden/>
               </w:rPr>
-              <w:instrText xml:space="preserve"> PAGEREF _Toc46934674 \h </w:instrText>
+              <w:instrText xml:space="preserve"> PAGEREF _Toc47513769 \h </w:instrText>
             </w:r>
             <w:r>
               <w:rPr>
@@ -205,7 +211,7 @@
               <w:lang w:val="en-NZ" w:eastAsia="en-NZ"/>
             </w:rPr>
           </w:pPr>
-          <w:hyperlink w:anchor="_Toc46934675" w:history="1">
+          <w:hyperlink w:anchor="_Toc47513770" w:history="1">
             <w:r>
               <w:rPr>
                 <w:rStyle w:val="Hyperlink"/>
@@ -232,7 +238,7 @@
                 <w:noProof/>
                 <w:webHidden/>
               </w:rPr>
-              <w:instrText xml:space="preserve"> PAGEREF _Toc46934675 \h </w:instrText>
+              <w:instrText xml:space="preserve"> PAGEREF _Toc47513770 \h </w:instrText>
             </w:r>
             <w:r>
               <w:rPr>
@@ -277,7 +283,7 @@
               <w:lang w:val="en-NZ" w:eastAsia="en-NZ"/>
             </w:rPr>
           </w:pPr>
-          <w:hyperlink w:anchor="_Toc46934676" w:history="1">
+          <w:hyperlink w:anchor="_Toc47513771" w:history="1">
             <w:r>
               <w:rPr>
                 <w:rStyle w:val="Hyperlink"/>
@@ -304,7 +310,7 @@
                 <w:noProof/>
                 <w:webHidden/>
               </w:rPr>
-              <w:instrText xml:space="preserve"> PAGEREF _Toc46934676 \h </w:instrText>
+              <w:instrText xml:space="preserve"> PAGEREF _Toc47513771 \h </w:instrText>
             </w:r>
             <w:r>
               <w:rPr>
@@ -349,7 +355,7 @@
               <w:lang w:val="en-NZ" w:eastAsia="en-NZ"/>
             </w:rPr>
           </w:pPr>
-          <w:hyperlink w:anchor="_Toc46934677" w:history="1">
+          <w:hyperlink w:anchor="_Toc47513772" w:history="1">
             <w:r>
               <w:rPr>
                 <w:rStyle w:val="Hyperlink"/>
@@ -376,7 +382,7 @@
                 <w:noProof/>
                 <w:webHidden/>
               </w:rPr>
-              <w:instrText xml:space="preserve"> PAGEREF _Toc46934677 \h </w:instrText>
+              <w:instrText xml:space="preserve"> PAGEREF _Toc47513772 \h </w:instrText>
             </w:r>
             <w:r>
               <w:rPr>
@@ -421,7 +427,7 @@
               <w:lang w:val="en-NZ" w:eastAsia="en-NZ"/>
             </w:rPr>
           </w:pPr>
-          <w:hyperlink w:anchor="_Toc46934678" w:history="1">
+          <w:hyperlink w:anchor="_Toc47513773" w:history="1">
             <w:r>
               <w:rPr>
                 <w:rStyle w:val="Hyperlink"/>
@@ -448,7 +454,7 @@
                 <w:noProof/>
                 <w:webHidden/>
               </w:rPr>
-              <w:instrText xml:space="preserve"> PAGEREF _Toc46934678 \h </w:instrText>
+              <w:instrText xml:space="preserve"> PAGEREF _Toc47513773 \h </w:instrText>
             </w:r>
             <w:r>
               <w:rPr>
@@ -493,7 +499,7 @@
               <w:lang w:val="en-NZ" w:eastAsia="en-NZ"/>
             </w:rPr>
           </w:pPr>
-          <w:hyperlink w:anchor="_Toc46934679" w:history="1">
+          <w:hyperlink w:anchor="_Toc47513774" w:history="1">
             <w:r>
               <w:rPr>
                 <w:rStyle w:val="Hyperlink"/>
@@ -520,7 +526,7 @@
                 <w:noProof/>
                 <w:webHidden/>
               </w:rPr>
-              <w:instrText xml:space="preserve"> PAGEREF _Toc46934679 \h </w:instrText>
+              <w:instrText xml:space="preserve"> PAGEREF _Toc47513774 \h </w:instrText>
             </w:r>
             <w:r>
               <w:rPr>
@@ -565,7 +571,7 @@
               <w:lang w:val="en-NZ" w:eastAsia="en-NZ"/>
             </w:rPr>
           </w:pPr>
-          <w:hyperlink w:anchor="_Toc46934680" w:history="1">
+          <w:hyperlink w:anchor="_Toc47513775" w:history="1">
             <w:r>
               <w:rPr>
                 <w:rStyle w:val="Hyperlink"/>
@@ -592,7 +598,79 @@
                 <w:noProof/>
                 <w:webHidden/>
               </w:rPr>
-              <w:instrText xml:space="preserve"> PAGEREF _Toc46934680 \h </w:instrText>
+              <w:instrText xml:space="preserve"> PAGEREF _Toc47513775 \h </w:instrText>
+            </w:r>
+            <w:r>
+              <w:rPr>
+                <w:noProof/>
+                <w:webHidden/>
+              </w:rPr>
+            </w:r>
+            <w:r>
+              <w:rPr>
+                <w:noProof/>
+                <w:webHidden/>
+              </w:rPr>
+              <w:fldChar w:fldCharType="separate"/>
+            </w:r>
+            <w:r>
+              <w:rPr>
+                <w:noProof/>
+                <w:webHidden/>
+              </w:rPr>
+              <w:t>6</w:t>
+            </w:r>
+            <w:r>
+              <w:rPr>
+                <w:noProof/>
+                <w:webHidden/>
+              </w:rPr>
+              <w:fldChar w:fldCharType="end"/>
+            </w:r>
+          </w:hyperlink>
+        </w:p>
+        <w:p>
+          <w:pPr>
+            <w:pStyle w:val="TOC1"/>
+            <w:tabs>
+              <w:tab w:val="right" w:leader="dot" w:pos="9016"/>
+            </w:tabs>
+            <w:rPr>
+              <w:rFonts w:asciiTheme="minorHAnsi" w:eastAsiaTheme="minorEastAsia" w:hAnsiTheme="minorHAnsi"/>
+              <w:noProof/>
+              <w:sz w:val="22"/>
+              <w:szCs w:val="22"/>
+              <w:lang w:val="en-NZ" w:eastAsia="en-NZ"/>
+            </w:rPr>
+          </w:pPr>
+          <w:hyperlink w:anchor="_Toc47513776" w:history="1">
+            <w:r>
+              <w:rPr>
+                <w:rStyle w:val="Hyperlink"/>
+                <w:noProof/>
+              </w:rPr>
+              <w:t>Define the User Experience</w:t>
+            </w:r>
+            <w:r>
+              <w:rPr>
+                <w:noProof/>
+                <w:webHidden/>
+              </w:rPr>
+              <w:tab/>
+            </w:r>
+            <w:r>
+              <w:rPr>
+                <w:noProof/>
+                <w:webHidden/>
+              </w:rPr>
+              <w:fldChar w:fldCharType="begin"/>
+            </w:r>
+            <w:r>
+              <w:rPr>
+                <w:noProof/>
+                <w:webHidden/>
+              </w:rPr>
+              <w:instrText xml:space="preserve"> PAGEREF _Toc47513776 \h </w:instrText>
             </w:r>
             <w:r>
               <w:rPr>
@@ -637,13 +715,13 @@
               <w:lang w:val="en-NZ" w:eastAsia="en-NZ"/>
             </w:rPr>
           </w:pPr>
-          <w:hyperlink w:anchor="_Toc46934681" w:history="1">
+          <w:hyperlink w:anchor="_Toc47513777" w:history="1">
             <w:r>
               <w:rPr>
                 <w:rStyle w:val="Hyperlink"/>
                 <w:noProof/>
               </w:rPr>
-              <w:t>Intended Audiences</w:t>
+              <w:t>Define the Audience</w:t>
             </w:r>
             <w:r>
               <w:rPr>
@@ -664,7 +742,7 @@
                 <w:noProof/>
                 <w:webHidden/>
               </w:rPr>
-              <w:instrText xml:space="preserve"> PAGEREF _Toc46934681 \h </w:instrText>
+              <w:instrText xml:space="preserve"> PAGEREF _Toc47513777 \h </w:instrText>
             </w:r>
             <w:r>
               <w:rPr>
@@ -709,13 +787,13 @@
               <w:lang w:val="en-NZ" w:eastAsia="en-NZ"/>
             </w:rPr>
           </w:pPr>
-          <w:hyperlink w:anchor="_Toc46934682" w:history="1">
+          <w:hyperlink w:anchor="_Toc47513778" w:history="1">
             <w:r>
               <w:rPr>
                 <w:rStyle w:val="Hyperlink"/>
                 <w:noProof/>
               </w:rPr>
-              <w:t>Why will people come to the web site?</w:t>
+              <w:t>Create Scenarios</w:t>
             </w:r>
             <w:r>
               <w:rPr>
@@ -736,7 +814,368 @@
                 <w:noProof/>
                 <w:webHidden/>
               </w:rPr>
-              <w:instrText xml:space="preserve"> PAGEREF _Toc46934682 \h </w:instrText>
+              <w:instrText xml:space="preserve"> PAGEREF _Toc47513778 \h </w:instrText>
+            </w:r>
+            <w:r>
+              <w:rPr>
+                <w:noProof/>
+                <w:webHidden/>
+              </w:rPr>
+            </w:r>
+            <w:r>
+              <w:rPr>
+                <w:noProof/>
+                <w:webHidden/>
+              </w:rPr>
+              <w:fldChar w:fldCharType="separate"/>
+            </w:r>
+            <w:r>
+              <w:rPr>
+                <w:noProof/>
+                <w:webHidden/>
+              </w:rPr>
+              <w:t>6</w:t>
+            </w:r>
+            <w:r>
+              <w:rPr>
+                <w:noProof/>
+                <w:webHidden/>
+              </w:rPr>
+              <w:fldChar w:fldCharType="end"/>
+            </w:r>
+          </w:hyperlink>
+        </w:p>
+        <w:p>
+          <w:pPr>
+            <w:pStyle w:val="TOC2"/>
+            <w:tabs>
+              <w:tab w:val="right" w:leader="dot" w:pos="9016"/>
+            </w:tabs>
+            <w:rPr>
+              <w:rFonts w:asciiTheme="minorHAnsi" w:eastAsiaTheme="minorEastAsia" w:hAnsiTheme="minorHAnsi"/>
+              <w:noProof/>
+              <w:sz w:val="22"/>
+              <w:szCs w:val="22"/>
+              <w:lang w:val="en-NZ" w:eastAsia="en-NZ"/>
+            </w:rPr>
+          </w:pPr>
+          <w:hyperlink w:anchor="_Toc47513779" w:history="1">
+            <w:r>
+              <w:rPr>
+                <w:rStyle w:val="Hyperlink"/>
+                <w:noProof/>
+              </w:rPr>
+              <w:t>Competitive Analysis</w:t>
+            </w:r>
+            <w:r>
+              <w:rPr>
+                <w:noProof/>
+                <w:webHidden/>
+              </w:rPr>
+              <w:tab/>
+            </w:r>
+            <w:r>
+              <w:rPr>
+                <w:noProof/>
+                <w:webHidden/>
+              </w:rPr>
+              <w:fldChar w:fldCharType="begin"/>
+            </w:r>
+            <w:r>
+              <w:rPr>
+                <w:noProof/>
+                <w:webHidden/>
+              </w:rPr>
+              <w:instrText xml:space="preserve"> PAGEREF _Toc47513779 \h </w:instrText>
+            </w:r>
+            <w:r>
+              <w:rPr>
+                <w:noProof/>
+                <w:webHidden/>
+              </w:rPr>
+            </w:r>
+            <w:r>
+              <w:rPr>
+                <w:noProof/>
+                <w:webHidden/>
+              </w:rPr>
+              <w:fldChar w:fldCharType="separate"/>
+            </w:r>
+            <w:r>
+              <w:rPr>
+                <w:noProof/>
+                <w:webHidden/>
+              </w:rPr>
+              <w:t>6</w:t>
+            </w:r>
+            <w:r>
+              <w:rPr>
+                <w:noProof/>
+                <w:webHidden/>
+              </w:rPr>
+              <w:fldChar w:fldCharType="end"/>
+            </w:r>
+          </w:hyperlink>
+        </w:p>
+        <w:p>
+          <w:pPr>
+            <w:pStyle w:val="TOC2"/>
+            <w:tabs>
+              <w:tab w:val="right" w:leader="dot" w:pos="9016"/>
+            </w:tabs>
+            <w:rPr>
+              <w:rFonts w:asciiTheme="minorHAnsi" w:eastAsiaTheme="minorEastAsia" w:hAnsiTheme="minorHAnsi"/>
+              <w:noProof/>
+              <w:sz w:val="22"/>
+              <w:szCs w:val="22"/>
+              <w:lang w:val="en-NZ" w:eastAsia="en-NZ"/>
+            </w:rPr>
+          </w:pPr>
+          <w:hyperlink w:anchor="_Toc47513780" w:history="1">
+            <w:r>
+              <w:rPr>
+                <w:rStyle w:val="Hyperlink"/>
+                <w:noProof/>
+              </w:rPr>
+              <w:t>Define the audience</w:t>
+            </w:r>
+            <w:r>
+              <w:rPr>
+                <w:noProof/>
+                <w:webHidden/>
+              </w:rPr>
+              <w:tab/>
+            </w:r>
+            <w:r>
+              <w:rPr>
+                <w:noProof/>
+                <w:webHidden/>
+              </w:rPr>
+              <w:fldChar w:fldCharType="begin"/>
+            </w:r>
+            <w:r>
+              <w:rPr>
+                <w:noProof/>
+                <w:webHidden/>
+              </w:rPr>
+              <w:instrText xml:space="preserve"> PAGEREF _Toc47513780 \h </w:instrText>
+            </w:r>
+            <w:r>
+              <w:rPr>
+                <w:noProof/>
+                <w:webHidden/>
+              </w:rPr>
+            </w:r>
+            <w:r>
+              <w:rPr>
+                <w:noProof/>
+                <w:webHidden/>
+              </w:rPr>
+              <w:fldChar w:fldCharType="separate"/>
+            </w:r>
+            <w:r>
+              <w:rPr>
+                <w:noProof/>
+                <w:webHidden/>
+              </w:rPr>
+              <w:t>6</w:t>
+            </w:r>
+            <w:r>
+              <w:rPr>
+                <w:noProof/>
+                <w:webHidden/>
+              </w:rPr>
+              <w:fldChar w:fldCharType="end"/>
+            </w:r>
+          </w:hyperlink>
+        </w:p>
+        <w:p>
+          <w:pPr>
+            <w:pStyle w:val="TOC3"/>
+            <w:tabs>
+              <w:tab w:val="right" w:leader="dot" w:pos="9016"/>
+            </w:tabs>
+            <w:rPr>
+              <w:rFonts w:asciiTheme="minorHAnsi" w:eastAsiaTheme="minorEastAsia" w:hAnsiTheme="minorHAnsi"/>
+              <w:noProof/>
+              <w:sz w:val="22"/>
+              <w:szCs w:val="22"/>
+              <w:lang w:val="en-NZ" w:eastAsia="en-NZ"/>
+            </w:rPr>
+          </w:pPr>
+          <w:hyperlink w:anchor="_Toc47513781" w:history="1">
+            <w:r>
+              <w:rPr>
+                <w:rStyle w:val="Hyperlink"/>
+                <w:noProof/>
+              </w:rPr>
+              <w:t>Personas</w:t>
+            </w:r>
+            <w:r>
+              <w:rPr>
+                <w:noProof/>
+                <w:webHidden/>
+              </w:rPr>
+              <w:tab/>
+            </w:r>
+            <w:r>
+              <w:rPr>
+                <w:noProof/>
+                <w:webHidden/>
+              </w:rPr>
+              <w:fldChar w:fldCharType="begin"/>
+            </w:r>
+            <w:r>
+              <w:rPr>
+                <w:noProof/>
+                <w:webHidden/>
+              </w:rPr>
+              <w:instrText xml:space="preserve"> PAGEREF _Toc47513781 \h </w:instrText>
+            </w:r>
+            <w:r>
+              <w:rPr>
+                <w:noProof/>
+                <w:webHidden/>
+              </w:rPr>
+            </w:r>
+            <w:r>
+              <w:rPr>
+                <w:noProof/>
+                <w:webHidden/>
+              </w:rPr>
+              <w:fldChar w:fldCharType="separate"/>
+            </w:r>
+            <w:r>
+              <w:rPr>
+                <w:noProof/>
+                <w:webHidden/>
+              </w:rPr>
+              <w:t>6</w:t>
+            </w:r>
+            <w:r>
+              <w:rPr>
+                <w:noProof/>
+                <w:webHidden/>
+              </w:rPr>
+              <w:fldChar w:fldCharType="end"/>
+            </w:r>
+          </w:hyperlink>
+        </w:p>
+        <w:p>
+          <w:pPr>
+            <w:pStyle w:val="TOC3"/>
+            <w:tabs>
+              <w:tab w:val="right" w:leader="dot" w:pos="9016"/>
+            </w:tabs>
+            <w:rPr>
+              <w:rFonts w:asciiTheme="minorHAnsi" w:eastAsiaTheme="minorEastAsia" w:hAnsiTheme="minorHAnsi"/>
+              <w:noProof/>
+              <w:sz w:val="22"/>
+              <w:szCs w:val="22"/>
+              <w:lang w:val="en-NZ" w:eastAsia="en-NZ"/>
+            </w:rPr>
+          </w:pPr>
+          <w:hyperlink w:anchor="_Toc47513782" w:history="1">
+            <w:r>
+              <w:rPr>
+                <w:rStyle w:val="Hyperlink"/>
+                <w:noProof/>
+              </w:rPr>
+              <w:t>Scenarios</w:t>
+            </w:r>
+            <w:r>
+              <w:rPr>
+                <w:noProof/>
+                <w:webHidden/>
+              </w:rPr>
+              <w:tab/>
+            </w:r>
+            <w:r>
+              <w:rPr>
+                <w:noProof/>
+                <w:webHidden/>
+              </w:rPr>
+              <w:fldChar w:fldCharType="begin"/>
+            </w:r>
+            <w:r>
+              <w:rPr>
+                <w:noProof/>
+                <w:webHidden/>
+              </w:rPr>
+              <w:instrText xml:space="preserve"> PAGEREF _Toc47513782 \h </w:instrText>
+            </w:r>
+            <w:r>
+              <w:rPr>
+                <w:noProof/>
+                <w:webHidden/>
+              </w:rPr>
+            </w:r>
+            <w:r>
+              <w:rPr>
+                <w:noProof/>
+                <w:webHidden/>
+              </w:rPr>
+              <w:fldChar w:fldCharType="separate"/>
+            </w:r>
+            <w:r>
+              <w:rPr>
+                <w:noProof/>
+                <w:webHidden/>
+              </w:rPr>
+              <w:t>6</w:t>
+            </w:r>
+            <w:r>
+              <w:rPr>
+                <w:noProof/>
+                <w:webHidden/>
+              </w:rPr>
+              <w:fldChar w:fldCharType="end"/>
+            </w:r>
+          </w:hyperlink>
+        </w:p>
+        <w:p>
+          <w:pPr>
+            <w:pStyle w:val="TOC3"/>
+            <w:tabs>
+              <w:tab w:val="right" w:leader="dot" w:pos="9016"/>
+            </w:tabs>
+            <w:rPr>
+              <w:rFonts w:asciiTheme="minorHAnsi" w:eastAsiaTheme="minorEastAsia" w:hAnsiTheme="minorHAnsi"/>
+              <w:noProof/>
+              <w:sz w:val="22"/>
+              <w:szCs w:val="22"/>
+              <w:lang w:val="en-NZ" w:eastAsia="en-NZ"/>
+            </w:rPr>
+          </w:pPr>
+          <w:hyperlink w:anchor="_Toc47513783" w:history="1">
+            <w:r>
+              <w:rPr>
+                <w:rStyle w:val="Hyperlink"/>
+                <w:noProof/>
+                <w:lang w:val="en-NZ"/>
+              </w:rPr>
+              <w:t>Competitive Analysis</w:t>
+            </w:r>
+            <w:r>
+              <w:rPr>
+                <w:noProof/>
+                <w:webHidden/>
+              </w:rPr>
+              <w:tab/>
+            </w:r>
+            <w:r>
+              <w:rPr>
+                <w:noProof/>
+                <w:webHidden/>
+              </w:rPr>
+              <w:fldChar w:fldCharType="begin"/>
+            </w:r>
+            <w:r>
+              <w:rPr>
+                <w:noProof/>
+                <w:webHidden/>
+              </w:rPr>
+              <w:instrText xml:space="preserve"> PAGEREF _Toc47513783 \h </w:instrText>
             </w:r>
             <w:r>
               <w:rPr>
@@ -781,13 +1220,13 @@
               <w:lang w:val="en-NZ" w:eastAsia="en-NZ"/>
             </w:rPr>
           </w:pPr>
-          <w:hyperlink w:anchor="_Toc46934683" w:history="1">
+          <w:hyperlink w:anchor="_Toc47513784" w:history="1">
             <w:r>
               <w:rPr>
                 <w:rStyle w:val="Hyperlink"/>
                 <w:noProof/>
               </w:rPr>
-              <w:t>Define the User Experience</w:t>
+              <w:t>Site Structure</w:t>
             </w:r>
             <w:r>
               <w:rPr>
@@ -808,7 +1247,7 @@
                 <w:noProof/>
                 <w:webHidden/>
               </w:rPr>
-              <w:instrText xml:space="preserve"> PAGEREF _Toc46934683 \h </w:instrText>
+              <w:instrText xml:space="preserve"> PAGEREF _Toc47513784 \h </w:instrText>
             </w:r>
             <w:r>
               <w:rPr>
@@ -853,13 +1292,13 @@
               <w:lang w:val="en-NZ" w:eastAsia="en-NZ"/>
             </w:rPr>
           </w:pPr>
-          <w:hyperlink w:anchor="_Toc46934684" w:history="1">
+          <w:hyperlink w:anchor="_Toc47513785" w:history="1">
             <w:r>
               <w:rPr>
                 <w:rStyle w:val="Hyperlink"/>
                 <w:noProof/>
               </w:rPr>
-              <w:t>Define the Audience</w:t>
+              <w:t>Metaphor Exploration</w:t>
             </w:r>
             <w:r>
               <w:rPr>
@@ -880,7 +1319,7 @@
                 <w:noProof/>
                 <w:webHidden/>
               </w:rPr>
-              <w:instrText xml:space="preserve"> PAGEREF _Toc46934684 \h </w:instrText>
+              <w:instrText xml:space="preserve"> PAGEREF _Toc47513785 \h </w:instrText>
             </w:r>
             <w:r>
               <w:rPr>
@@ -901,6 +1340,294 @@
                 <w:webHidden/>
               </w:rPr>
               <w:t>6</w:t>
+            </w:r>
+            <w:r>
+              <w:rPr>
+                <w:noProof/>
+                <w:webHidden/>
+              </w:rPr>
+              <w:fldChar w:fldCharType="end"/>
+            </w:r>
+          </w:hyperlink>
+        </w:p>
+        <w:p>
+          <w:pPr>
+            <w:pStyle w:val="TOC3"/>
+            <w:tabs>
+              <w:tab w:val="right" w:leader="dot" w:pos="9016"/>
+            </w:tabs>
+            <w:rPr>
+              <w:rFonts w:asciiTheme="minorHAnsi" w:eastAsiaTheme="minorEastAsia" w:hAnsiTheme="minorHAnsi"/>
+              <w:noProof/>
+              <w:sz w:val="22"/>
+              <w:szCs w:val="22"/>
+              <w:lang w:val="en-NZ" w:eastAsia="en-NZ"/>
+            </w:rPr>
+          </w:pPr>
+          <w:hyperlink w:anchor="_Toc47513786" w:history="1">
+            <w:r>
+              <w:rPr>
+                <w:rStyle w:val="Hyperlink"/>
+                <w:noProof/>
+              </w:rPr>
+              <w:t>Organizational metaphors</w:t>
+            </w:r>
+            <w:r>
+              <w:rPr>
+                <w:noProof/>
+                <w:webHidden/>
+              </w:rPr>
+              <w:tab/>
+            </w:r>
+            <w:r>
+              <w:rPr>
+                <w:noProof/>
+                <w:webHidden/>
+              </w:rPr>
+              <w:fldChar w:fldCharType="begin"/>
+            </w:r>
+            <w:r>
+              <w:rPr>
+                <w:noProof/>
+                <w:webHidden/>
+              </w:rPr>
+              <w:instrText xml:space="preserve"> PAGEREF _Toc47513786 \h </w:instrText>
+            </w:r>
+            <w:r>
+              <w:rPr>
+                <w:noProof/>
+                <w:webHidden/>
+              </w:rPr>
+            </w:r>
+            <w:r>
+              <w:rPr>
+                <w:noProof/>
+                <w:webHidden/>
+              </w:rPr>
+              <w:fldChar w:fldCharType="separate"/>
+            </w:r>
+            <w:r>
+              <w:rPr>
+                <w:noProof/>
+                <w:webHidden/>
+              </w:rPr>
+              <w:t>6</w:t>
+            </w:r>
+            <w:r>
+              <w:rPr>
+                <w:noProof/>
+                <w:webHidden/>
+              </w:rPr>
+              <w:fldChar w:fldCharType="end"/>
+            </w:r>
+          </w:hyperlink>
+        </w:p>
+        <w:p>
+          <w:pPr>
+            <w:pStyle w:val="TOC3"/>
+            <w:tabs>
+              <w:tab w:val="right" w:leader="dot" w:pos="9016"/>
+            </w:tabs>
+            <w:rPr>
+              <w:rFonts w:asciiTheme="minorHAnsi" w:eastAsiaTheme="minorEastAsia" w:hAnsiTheme="minorHAnsi"/>
+              <w:noProof/>
+              <w:sz w:val="22"/>
+              <w:szCs w:val="22"/>
+              <w:lang w:val="en-NZ" w:eastAsia="en-NZ"/>
+            </w:rPr>
+          </w:pPr>
+          <w:hyperlink w:anchor="_Toc47513787" w:history="1">
+            <w:r>
+              <w:rPr>
+                <w:rStyle w:val="Hyperlink"/>
+                <w:noProof/>
+              </w:rPr>
+              <w:t>Functional metaphors</w:t>
+            </w:r>
+            <w:r>
+              <w:rPr>
+                <w:noProof/>
+                <w:webHidden/>
+              </w:rPr>
+              <w:tab/>
+            </w:r>
+            <w:r>
+              <w:rPr>
+                <w:noProof/>
+                <w:webHidden/>
+              </w:rPr>
+              <w:fldChar w:fldCharType="begin"/>
+            </w:r>
+            <w:r>
+              <w:rPr>
+                <w:noProof/>
+                <w:webHidden/>
+              </w:rPr>
+              <w:instrText xml:space="preserve"> PAGEREF _Toc47513787 \h </w:instrText>
+            </w:r>
+            <w:r>
+              <w:rPr>
+                <w:noProof/>
+                <w:webHidden/>
+              </w:rPr>
+            </w:r>
+            <w:r>
+              <w:rPr>
+                <w:noProof/>
+                <w:webHidden/>
+              </w:rPr>
+              <w:fldChar w:fldCharType="separate"/>
+            </w:r>
+            <w:r>
+              <w:rPr>
+                <w:noProof/>
+                <w:webHidden/>
+              </w:rPr>
+              <w:t>6</w:t>
+            </w:r>
+            <w:r>
+              <w:rPr>
+                <w:noProof/>
+                <w:webHidden/>
+              </w:rPr>
+              <w:fldChar w:fldCharType="end"/>
+            </w:r>
+          </w:hyperlink>
+        </w:p>
+        <w:p>
+          <w:pPr>
+            <w:pStyle w:val="TOC3"/>
+            <w:tabs>
+              <w:tab w:val="right" w:leader="dot" w:pos="9016"/>
+            </w:tabs>
+            <w:rPr>
+              <w:rFonts w:asciiTheme="minorHAnsi" w:eastAsiaTheme="minorEastAsia" w:hAnsiTheme="minorHAnsi"/>
+              <w:noProof/>
+              <w:sz w:val="22"/>
+              <w:szCs w:val="22"/>
+              <w:lang w:val="en-NZ" w:eastAsia="en-NZ"/>
+            </w:rPr>
+          </w:pPr>
+          <w:hyperlink w:anchor="_Toc47513788" w:history="1">
+            <w:r>
+              <w:rPr>
+                <w:rStyle w:val="Hyperlink"/>
+                <w:noProof/>
+              </w:rPr>
+              <w:t>Visual metaphors</w:t>
+            </w:r>
+            <w:r>
+              <w:rPr>
+                <w:noProof/>
+                <w:webHidden/>
+              </w:rPr>
+              <w:tab/>
+            </w:r>
+            <w:r>
+              <w:rPr>
+                <w:noProof/>
+                <w:webHidden/>
+              </w:rPr>
+              <w:fldChar w:fldCharType="begin"/>
+            </w:r>
+            <w:r>
+              <w:rPr>
+                <w:noProof/>
+                <w:webHidden/>
+              </w:rPr>
+              <w:instrText xml:space="preserve"> PAGEREF _Toc47513788 \h </w:instrText>
+            </w:r>
+            <w:r>
+              <w:rPr>
+                <w:noProof/>
+                <w:webHidden/>
+              </w:rPr>
+            </w:r>
+            <w:r>
+              <w:rPr>
+                <w:noProof/>
+                <w:webHidden/>
+              </w:rPr>
+              <w:fldChar w:fldCharType="separate"/>
+            </w:r>
+            <w:r>
+              <w:rPr>
+                <w:noProof/>
+                <w:webHidden/>
+              </w:rPr>
+              <w:t>7</w:t>
+            </w:r>
+            <w:r>
+              <w:rPr>
+                <w:noProof/>
+                <w:webHidden/>
+              </w:rPr>
+              <w:fldChar w:fldCharType="end"/>
+            </w:r>
+          </w:hyperlink>
+        </w:p>
+        <w:p>
+          <w:pPr>
+            <w:pStyle w:val="TOC1"/>
+            <w:tabs>
+              <w:tab w:val="right" w:leader="dot" w:pos="9016"/>
+            </w:tabs>
+            <w:rPr>
+              <w:rFonts w:asciiTheme="minorHAnsi" w:eastAsiaTheme="minorEastAsia" w:hAnsiTheme="minorHAnsi"/>
+              <w:noProof/>
+              <w:sz w:val="22"/>
+              <w:szCs w:val="22"/>
+              <w:lang w:val="en-NZ" w:eastAsia="en-NZ"/>
+            </w:rPr>
+          </w:pPr>
+          <w:hyperlink w:anchor="_Toc47513789" w:history="1">
+            <w:r>
+              <w:rPr>
+                <w:rStyle w:val="Hyperlink"/>
+                <w:noProof/>
+              </w:rPr>
+              <w:t>Site Content</w:t>
+            </w:r>
+            <w:r>
+              <w:rPr>
+                <w:noProof/>
+                <w:webHidden/>
+              </w:rPr>
+              <w:tab/>
+            </w:r>
+            <w:r>
+              <w:rPr>
+                <w:noProof/>
+                <w:webHidden/>
+              </w:rPr>
+              <w:fldChar w:fldCharType="begin"/>
+            </w:r>
+            <w:r>
+              <w:rPr>
+                <w:noProof/>
+                <w:webHidden/>
+              </w:rPr>
+              <w:instrText xml:space="preserve"> PAGEREF _Toc47513789 \h </w:instrText>
+            </w:r>
+            <w:r>
+              <w:rPr>
+                <w:noProof/>
+                <w:webHidden/>
+              </w:rPr>
+            </w:r>
+            <w:r>
+              <w:rPr>
+                <w:noProof/>
+                <w:webHidden/>
+              </w:rPr>
+              <w:fldChar w:fldCharType="separate"/>
+            </w:r>
+            <w:r>
+              <w:rPr>
+                <w:noProof/>
+                <w:webHidden/>
+              </w:rPr>
+              <w:t>7</w:t>
             </w:r>
             <w:r>
               <w:rPr>
@@ -925,13 +1652,13 @@
               <w:lang w:val="en-NZ" w:eastAsia="en-NZ"/>
             </w:rPr>
           </w:pPr>
-          <w:hyperlink w:anchor="_Toc46934685" w:history="1">
+          <w:hyperlink w:anchor="_Toc47513790" w:history="1">
             <w:r>
               <w:rPr>
                 <w:rStyle w:val="Hyperlink"/>
                 <w:noProof/>
               </w:rPr>
-              <w:t>Create Scenarios</w:t>
+              <w:t>Identify content and functional requirements</w:t>
             </w:r>
             <w:r>
               <w:rPr>
@@ -952,7 +1679,7 @@
                 <w:noProof/>
                 <w:webHidden/>
               </w:rPr>
-              <w:instrText xml:space="preserve"> PAGEREF _Toc46934685 \h </w:instrText>
+              <w:instrText xml:space="preserve"> PAGEREF _Toc47513790 \h </w:instrText>
             </w:r>
             <w:r>
               <w:rPr>
@@ -972,7 +1699,7 @@
                 <w:noProof/>
                 <w:webHidden/>
               </w:rPr>
-              <w:t>6</w:t>
+              <w:t>7</w:t>
             </w:r>
             <w:r>
               <w:rPr>
@@ -997,13 +1724,13 @@
               <w:lang w:val="en-NZ" w:eastAsia="en-NZ"/>
             </w:rPr>
           </w:pPr>
-          <w:hyperlink w:anchor="_Toc46934686" w:history="1">
+          <w:hyperlink w:anchor="_Toc47513791" w:history="1">
             <w:r>
               <w:rPr>
                 <w:rStyle w:val="Hyperlink"/>
                 <w:noProof/>
               </w:rPr>
-              <w:t>Competitive Analysis</w:t>
+              <w:t>Group and Label Content</w:t>
             </w:r>
             <w:r>
               <w:rPr>
@@ -1024,7 +1751,7 @@
                 <w:noProof/>
                 <w:webHidden/>
               </w:rPr>
-              <w:instrText xml:space="preserve"> PAGEREF _Toc46934686 \h </w:instrText>
+              <w:instrText xml:space="preserve"> PAGEREF _Toc47513791 \h </w:instrText>
             </w:r>
             <w:r>
               <w:rPr>
@@ -1044,7 +1771,7 @@
                 <w:noProof/>
                 <w:webHidden/>
               </w:rPr>
-              <w:t>6</w:t>
+              <w:t>7</w:t>
             </w:r>
             <w:r>
               <w:rPr>
@@ -1069,13 +1796,13 @@
               <w:lang w:val="en-NZ" w:eastAsia="en-NZ"/>
             </w:rPr>
           </w:pPr>
-          <w:hyperlink w:anchor="_Toc46934687" w:history="1">
+          <w:hyperlink w:anchor="_Toc47513792" w:history="1">
             <w:r>
               <w:rPr>
                 <w:rStyle w:val="Hyperlink"/>
                 <w:noProof/>
               </w:rPr>
-              <w:t>Site Content</w:t>
+              <w:t>Site structure</w:t>
             </w:r>
             <w:r>
               <w:rPr>
@@ -1096,7 +1823,7 @@
                 <w:noProof/>
                 <w:webHidden/>
               </w:rPr>
-              <w:instrText xml:space="preserve"> PAGEREF _Toc46934687 \h </w:instrText>
+              <w:instrText xml:space="preserve"> PAGEREF _Toc47513792 \h </w:instrText>
             </w:r>
             <w:r>
               <w:rPr>
@@ -1116,7 +1843,7 @@
                 <w:noProof/>
                 <w:webHidden/>
               </w:rPr>
-              <w:t>6</w:t>
+              <w:t>7</w:t>
             </w:r>
             <w:r>
               <w:rPr>
@@ -1141,13 +1868,13 @@
               <w:lang w:val="en-NZ" w:eastAsia="en-NZ"/>
             </w:rPr>
           </w:pPr>
-          <w:hyperlink w:anchor="_Toc46934688" w:history="1">
+          <w:hyperlink w:anchor="_Toc47513793" w:history="1">
             <w:r>
               <w:rPr>
                 <w:rStyle w:val="Hyperlink"/>
                 <w:noProof/>
               </w:rPr>
-              <w:t>Identify content and functional requirements</w:t>
+              <w:t>Hierarchical map</w:t>
             </w:r>
             <w:r>
               <w:rPr>
@@ -1168,7 +1895,7 @@
                 <w:noProof/>
                 <w:webHidden/>
               </w:rPr>
-              <w:instrText xml:space="preserve"> PAGEREF _Toc46934688 \h </w:instrText>
+              <w:instrText xml:space="preserve"> PAGEREF _Toc47513793 \h </w:instrText>
             </w:r>
             <w:r>
               <w:rPr>
@@ -1188,7 +1915,7 @@
                 <w:noProof/>
                 <w:webHidden/>
               </w:rPr>
-              <w:t>6</w:t>
+              <w:t>7</w:t>
             </w:r>
             <w:r>
               <w:rPr>
@@ -1213,13 +1940,13 @@
               <w:lang w:val="en-NZ" w:eastAsia="en-NZ"/>
             </w:rPr>
           </w:pPr>
-          <w:hyperlink w:anchor="_Toc46934689" w:history="1">
+          <w:hyperlink w:anchor="_Toc47513794" w:history="1">
             <w:r>
               <w:rPr>
                 <w:rStyle w:val="Hyperlink"/>
                 <w:noProof/>
               </w:rPr>
-              <w:t>Group and Label Content</w:t>
+              <w:t>Architectural Blueprints</w:t>
             </w:r>
             <w:r>
               <w:rPr>
@@ -1240,7 +1967,7 @@
                 <w:noProof/>
                 <w:webHidden/>
               </w:rPr>
-              <w:instrText xml:space="preserve"> PAGEREF _Toc46934689 \h </w:instrText>
+              <w:instrText xml:space="preserve"> PAGEREF _Toc47513794 \h </w:instrText>
             </w:r>
             <w:r>
               <w:rPr>
@@ -1260,7 +1987,223 @@
                 <w:noProof/>
                 <w:webHidden/>
               </w:rPr>
-              <w:t>6</w:t>
+              <w:t>7</w:t>
+            </w:r>
+            <w:r>
+              <w:rPr>
+                <w:noProof/>
+                <w:webHidden/>
+              </w:rPr>
+              <w:fldChar w:fldCharType="end"/>
+            </w:r>
+          </w:hyperlink>
+        </w:p>
+        <w:p>
+          <w:pPr>
+            <w:pStyle w:val="TOC2"/>
+            <w:tabs>
+              <w:tab w:val="right" w:leader="dot" w:pos="9016"/>
+            </w:tabs>
+            <w:rPr>
+              <w:rFonts w:asciiTheme="minorHAnsi" w:eastAsiaTheme="minorEastAsia" w:hAnsiTheme="minorHAnsi"/>
+              <w:noProof/>
+              <w:sz w:val="22"/>
+              <w:szCs w:val="22"/>
+              <w:lang w:val="en-NZ" w:eastAsia="en-NZ"/>
+            </w:rPr>
+          </w:pPr>
+          <w:hyperlink w:anchor="_Toc47513795" w:history="1">
+            <w:r>
+              <w:rPr>
+                <w:rStyle w:val="Hyperlink"/>
+                <w:noProof/>
+              </w:rPr>
+              <w:t>Define navigation</w:t>
+            </w:r>
+            <w:r>
+              <w:rPr>
+                <w:noProof/>
+                <w:webHidden/>
+              </w:rPr>
+              <w:tab/>
+            </w:r>
+            <w:r>
+              <w:rPr>
+                <w:noProof/>
+                <w:webHidden/>
+              </w:rPr>
+              <w:fldChar w:fldCharType="begin"/>
+            </w:r>
+            <w:r>
+              <w:rPr>
+                <w:noProof/>
+                <w:webHidden/>
+              </w:rPr>
+              <w:instrText xml:space="preserve"> PAGEREF _Toc47513795 \h </w:instrText>
+            </w:r>
+            <w:r>
+              <w:rPr>
+                <w:noProof/>
+                <w:webHidden/>
+              </w:rPr>
+            </w:r>
+            <w:r>
+              <w:rPr>
+                <w:noProof/>
+                <w:webHidden/>
+              </w:rPr>
+              <w:fldChar w:fldCharType="separate"/>
+            </w:r>
+            <w:r>
+              <w:rPr>
+                <w:noProof/>
+                <w:webHidden/>
+              </w:rPr>
+              <w:t>7</w:t>
+            </w:r>
+            <w:r>
+              <w:rPr>
+                <w:noProof/>
+                <w:webHidden/>
+              </w:rPr>
+              <w:fldChar w:fldCharType="end"/>
+            </w:r>
+          </w:hyperlink>
+        </w:p>
+        <w:p>
+          <w:pPr>
+            <w:pStyle w:val="TOC3"/>
+            <w:tabs>
+              <w:tab w:val="right" w:leader="dot" w:pos="9016"/>
+            </w:tabs>
+            <w:rPr>
+              <w:rFonts w:asciiTheme="minorHAnsi" w:eastAsiaTheme="minorEastAsia" w:hAnsiTheme="minorHAnsi"/>
+              <w:noProof/>
+              <w:sz w:val="22"/>
+              <w:szCs w:val="22"/>
+              <w:lang w:val="en-NZ" w:eastAsia="en-NZ"/>
+            </w:rPr>
+          </w:pPr>
+          <w:hyperlink w:anchor="_Toc47513796" w:history="1">
+            <w:r>
+              <w:rPr>
+                <w:rStyle w:val="Hyperlink"/>
+                <w:noProof/>
+              </w:rPr>
+              <w:t>Global</w:t>
+            </w:r>
+            <w:r>
+              <w:rPr>
+                <w:noProof/>
+                <w:webHidden/>
+              </w:rPr>
+              <w:tab/>
+            </w:r>
+            <w:r>
+              <w:rPr>
+                <w:noProof/>
+                <w:webHidden/>
+              </w:rPr>
+              <w:fldChar w:fldCharType="begin"/>
+            </w:r>
+            <w:r>
+              <w:rPr>
+                <w:noProof/>
+                <w:webHidden/>
+              </w:rPr>
+              <w:instrText xml:space="preserve"> PAGEREF _Toc47513796 \h </w:instrText>
+            </w:r>
+            <w:r>
+              <w:rPr>
+                <w:noProof/>
+                <w:webHidden/>
+              </w:rPr>
+            </w:r>
+            <w:r>
+              <w:rPr>
+                <w:noProof/>
+                <w:webHidden/>
+              </w:rPr>
+              <w:fldChar w:fldCharType="separate"/>
+            </w:r>
+            <w:r>
+              <w:rPr>
+                <w:noProof/>
+                <w:webHidden/>
+              </w:rPr>
+              <w:t>7</w:t>
+            </w:r>
+            <w:r>
+              <w:rPr>
+                <w:noProof/>
+                <w:webHidden/>
+              </w:rPr>
+              <w:fldChar w:fldCharType="end"/>
+            </w:r>
+          </w:hyperlink>
+        </w:p>
+        <w:p>
+          <w:pPr>
+            <w:pStyle w:val="TOC3"/>
+            <w:tabs>
+              <w:tab w:val="right" w:leader="dot" w:pos="9016"/>
+            </w:tabs>
+            <w:rPr>
+              <w:rFonts w:asciiTheme="minorHAnsi" w:eastAsiaTheme="minorEastAsia" w:hAnsiTheme="minorHAnsi"/>
+              <w:noProof/>
+              <w:sz w:val="22"/>
+              <w:szCs w:val="22"/>
+              <w:lang w:val="en-NZ" w:eastAsia="en-NZ"/>
+            </w:rPr>
+          </w:pPr>
+          <w:hyperlink w:anchor="_Toc47513797" w:history="1">
+            <w:r>
+              <w:rPr>
+                <w:rStyle w:val="Hyperlink"/>
+                <w:noProof/>
+              </w:rPr>
+              <w:t>Local</w:t>
+            </w:r>
+            <w:r>
+              <w:rPr>
+                <w:noProof/>
+                <w:webHidden/>
+              </w:rPr>
+              <w:tab/>
+            </w:r>
+            <w:r>
+              <w:rPr>
+                <w:noProof/>
+                <w:webHidden/>
+              </w:rPr>
+              <w:fldChar w:fldCharType="begin"/>
+            </w:r>
+            <w:r>
+              <w:rPr>
+                <w:noProof/>
+                <w:webHidden/>
+              </w:rPr>
+              <w:instrText xml:space="preserve"> PAGEREF _Toc47513797 \h </w:instrText>
+            </w:r>
+            <w:r>
+              <w:rPr>
+                <w:noProof/>
+                <w:webHidden/>
+              </w:rPr>
+            </w:r>
+            <w:r>
+              <w:rPr>
+                <w:noProof/>
+                <w:webHidden/>
+              </w:rPr>
+              <w:fldChar w:fldCharType="separate"/>
+            </w:r>
+            <w:r>
+              <w:rPr>
+                <w:noProof/>
+                <w:webHidden/>
+              </w:rPr>
+              <w:t>7</w:t>
             </w:r>
             <w:r>
               <w:rPr>
@@ -1285,13 +2228,13 @@
               <w:lang w:val="en-NZ" w:eastAsia="en-NZ"/>
             </w:rPr>
           </w:pPr>
-          <w:hyperlink w:anchor="_Toc46934690" w:history="1">
+          <w:hyperlink w:anchor="_Toc47513798" w:history="1">
             <w:r>
               <w:rPr>
                 <w:rStyle w:val="Hyperlink"/>
                 <w:noProof/>
               </w:rPr>
-              <w:t>Site Structure</w:t>
+              <w:t>Visual design</w:t>
             </w:r>
             <w:r>
               <w:rPr>
@@ -1312,7 +2255,7 @@
                 <w:noProof/>
                 <w:webHidden/>
               </w:rPr>
-              <w:instrText xml:space="preserve"> PAGEREF _Toc46934690 \h </w:instrText>
+              <w:instrText xml:space="preserve"> PAGEREF _Toc47513798 \h </w:instrText>
             </w:r>
             <w:r>
               <w:rPr>
@@ -1332,7 +2275,7 @@
                 <w:noProof/>
                 <w:webHidden/>
               </w:rPr>
-              <w:t>6</w:t>
+              <w:t>7</w:t>
             </w:r>
             <w:r>
               <w:rPr>
@@ -1357,13 +2300,13 @@
               <w:lang w:val="en-NZ" w:eastAsia="en-NZ"/>
             </w:rPr>
           </w:pPr>
-          <w:hyperlink w:anchor="_Toc46934691" w:history="1">
+          <w:hyperlink w:anchor="_Toc47513799" w:history="1">
             <w:r>
               <w:rPr>
                 <w:rStyle w:val="Hyperlink"/>
                 <w:noProof/>
               </w:rPr>
-              <w:t>Metaphor Exploration</w:t>
+              <w:t>Wireframes</w:t>
             </w:r>
             <w:r>
               <w:rPr>
@@ -1384,7 +2327,7 @@
                 <w:noProof/>
                 <w:webHidden/>
               </w:rPr>
-              <w:instrText xml:space="preserve"> PAGEREF _Toc46934691 \h </w:instrText>
+              <w:instrText xml:space="preserve"> PAGEREF _Toc47513799 \h </w:instrText>
             </w:r>
             <w:r>
               <w:rPr>
@@ -1404,7 +2347,7 @@
                 <w:noProof/>
                 <w:webHidden/>
               </w:rPr>
-              <w:t>6</w:t>
+              <w:t>7</w:t>
             </w:r>
             <w:r>
               <w:rPr>
@@ -1417,7 +2360,7 @@
         </w:p>
         <w:p>
           <w:pPr>
-            <w:pStyle w:val="TOC2"/>
+            <w:pStyle w:val="TOC3"/>
             <w:tabs>
               <w:tab w:val="right" w:leader="dot" w:pos="9016"/>
             </w:tabs>
@@ -1429,13 +2372,13 @@
               <w:lang w:val="en-NZ" w:eastAsia="en-NZ"/>
             </w:rPr>
           </w:pPr>
-          <w:hyperlink w:anchor="_Toc46934692" w:history="1">
+          <w:hyperlink w:anchor="_Toc47513800" w:history="1">
             <w:r>
               <w:rPr>
                 <w:rStyle w:val="Hyperlink"/>
                 <w:noProof/>
               </w:rPr>
-              <w:t>Organizational metaphors</w:t>
+              <w:t>Mock-ups</w:t>
             </w:r>
             <w:r>
               <w:rPr>
@@ -1456,7 +2399,7 @@
                 <w:noProof/>
                 <w:webHidden/>
               </w:rPr>
-              <w:instrText xml:space="preserve"> PAGEREF _Toc46934692 \h </w:instrText>
+              <w:instrText xml:space="preserve"> PAGEREF _Toc47513800 \h </w:instrText>
             </w:r>
             <w:r>
               <w:rPr>
@@ -1476,151 +2419,7 @@
                 <w:noProof/>
                 <w:webHidden/>
               </w:rPr>
-              <w:t>6</w:t>
-            </w:r>
-            <w:r>
-              <w:rPr>
-                <w:noProof/>
-                <w:webHidden/>
-              </w:rPr>
-              <w:fldChar w:fldCharType="end"/>
-            </w:r>
-          </w:hyperlink>
-        </w:p>
-        <w:p>
-          <w:pPr>
-            <w:pStyle w:val="TOC2"/>
-            <w:tabs>
-              <w:tab w:val="right" w:leader="dot" w:pos="9016"/>
-            </w:tabs>
-            <w:rPr>
-              <w:rFonts w:asciiTheme="minorHAnsi" w:eastAsiaTheme="minorEastAsia" w:hAnsiTheme="minorHAnsi"/>
-              <w:noProof/>
-              <w:sz w:val="22"/>
-              <w:szCs w:val="22"/>
-              <w:lang w:val="en-NZ" w:eastAsia="en-NZ"/>
-            </w:rPr>
-          </w:pPr>
-          <w:hyperlink w:anchor="_Toc46934693" w:history="1">
-            <w:r>
-              <w:rPr>
-                <w:rStyle w:val="Hyperlink"/>
-                <w:noProof/>
-              </w:rPr>
-              <w:t>Functional metaphors</w:t>
-            </w:r>
-            <w:r>
-              <w:rPr>
-                <w:noProof/>
-                <w:webHidden/>
-              </w:rPr>
-              <w:tab/>
-            </w:r>
-            <w:r>
-              <w:rPr>
-                <w:noProof/>
-                <w:webHidden/>
-              </w:rPr>
-              <w:fldChar w:fldCharType="begin"/>
-            </w:r>
-            <w:r>
-              <w:rPr>
-                <w:noProof/>
-                <w:webHidden/>
-              </w:rPr>
-              <w:instrText xml:space="preserve"> PAGEREF _Toc46934693 \h </w:instrText>
-            </w:r>
-            <w:r>
-              <w:rPr>
-                <w:noProof/>
-                <w:webHidden/>
-              </w:rPr>
-            </w:r>
-            <w:r>
-              <w:rPr>
-                <w:noProof/>
-                <w:webHidden/>
-              </w:rPr>
-              <w:fldChar w:fldCharType="separate"/>
-            </w:r>
-            <w:r>
-              <w:rPr>
-                <w:noProof/>
-                <w:webHidden/>
-              </w:rPr>
-              <w:t>6</w:t>
-            </w:r>
-            <w:r>
-              <w:rPr>
-                <w:noProof/>
-                <w:webHidden/>
-              </w:rPr>
-              <w:fldChar w:fldCharType="end"/>
-            </w:r>
-          </w:hyperlink>
-        </w:p>
-        <w:p>
-          <w:pPr>
-            <w:pStyle w:val="TOC2"/>
-            <w:tabs>
-              <w:tab w:val="right" w:leader="dot" w:pos="9016"/>
-            </w:tabs>
-            <w:rPr>
-              <w:rFonts w:asciiTheme="minorHAnsi" w:eastAsiaTheme="minorEastAsia" w:hAnsiTheme="minorHAnsi"/>
-              <w:noProof/>
-              <w:sz w:val="22"/>
-              <w:szCs w:val="22"/>
-              <w:lang w:val="en-NZ" w:eastAsia="en-NZ"/>
-            </w:rPr>
-          </w:pPr>
-          <w:hyperlink w:anchor="_Toc46934694" w:history="1">
-            <w:r>
-              <w:rPr>
-                <w:rStyle w:val="Hyperlink"/>
-                <w:noProof/>
-              </w:rPr>
-              <w:t>Visual metaphors</w:t>
-            </w:r>
-            <w:r>
-              <w:rPr>
-                <w:noProof/>
-                <w:webHidden/>
-              </w:rPr>
-              <w:tab/>
-            </w:r>
-            <w:r>
-              <w:rPr>
-                <w:noProof/>
-                <w:webHidden/>
-              </w:rPr>
-              <w:fldChar w:fldCharType="begin"/>
-            </w:r>
-            <w:r>
-              <w:rPr>
-                <w:noProof/>
-                <w:webHidden/>
-              </w:rPr>
-              <w:instrText xml:space="preserve"> PAGEREF _Toc46934694 \h </w:instrText>
-            </w:r>
-            <w:r>
-              <w:rPr>
-                <w:noProof/>
-                <w:webHidden/>
-              </w:rPr>
-            </w:r>
-            <w:r>
-              <w:rPr>
-                <w:noProof/>
-                <w:webHidden/>
-              </w:rPr>
-              <w:fldChar w:fldCharType="separate"/>
-            </w:r>
-            <w:r>
-              <w:rPr>
-                <w:noProof/>
-                <w:webHidden/>
-              </w:rPr>
-              <w:t>6</w:t>
+              <w:t>7</w:t>
             </w:r>
             <w:r>
               <w:rPr>
@@ -1645,13 +2444,13 @@
               <w:lang w:val="en-NZ" w:eastAsia="en-NZ"/>
             </w:rPr>
           </w:pPr>
-          <w:hyperlink w:anchor="_Toc46934695" w:history="1">
+          <w:hyperlink w:anchor="_Toc47513801" w:history="1">
             <w:r>
               <w:rPr>
                 <w:rStyle w:val="Hyperlink"/>
                 <w:noProof/>
               </w:rPr>
-              <w:t>Site structure</w:t>
+              <w:t>Further Iterations</w:t>
             </w:r>
             <w:r>
               <w:rPr>
@@ -1672,7 +2471,7 @@
                 <w:noProof/>
                 <w:webHidden/>
               </w:rPr>
-              <w:instrText xml:space="preserve"> PAGEREF _Toc46934695 \h </w:instrText>
+              <w:instrText xml:space="preserve"> PAGEREF _Toc47513801 \h </w:instrText>
             </w:r>
             <w:r>
               <w:rPr>
@@ -1692,367 +2491,7 @@
                 <w:noProof/>
                 <w:webHidden/>
               </w:rPr>
-              <w:t>6</w:t>
-            </w:r>
-            <w:r>
-              <w:rPr>
-                <w:noProof/>
-                <w:webHidden/>
-              </w:rPr>
-              <w:fldChar w:fldCharType="end"/>
-            </w:r>
-          </w:hyperlink>
-        </w:p>
-        <w:p>
-          <w:pPr>
-            <w:pStyle w:val="TOC2"/>
-            <w:tabs>
-              <w:tab w:val="right" w:leader="dot" w:pos="9016"/>
-            </w:tabs>
-            <w:rPr>
-              <w:rFonts w:asciiTheme="minorHAnsi" w:eastAsiaTheme="minorEastAsia" w:hAnsiTheme="minorHAnsi"/>
-              <w:noProof/>
-              <w:sz w:val="22"/>
-              <w:szCs w:val="22"/>
-              <w:lang w:val="en-NZ" w:eastAsia="en-NZ"/>
-            </w:rPr>
-          </w:pPr>
-          <w:hyperlink w:anchor="_Toc46934696" w:history="1">
-            <w:r>
-              <w:rPr>
-                <w:rStyle w:val="Hyperlink"/>
-                <w:noProof/>
-              </w:rPr>
-              <w:t>Hierarchical map</w:t>
-            </w:r>
-            <w:r>
-              <w:rPr>
-                <w:noProof/>
-                <w:webHidden/>
-              </w:rPr>
-              <w:tab/>
-            </w:r>
-            <w:r>
-              <w:rPr>
-                <w:noProof/>
-                <w:webHidden/>
-              </w:rPr>
-              <w:fldChar w:fldCharType="begin"/>
-            </w:r>
-            <w:r>
-              <w:rPr>
-                <w:noProof/>
-                <w:webHidden/>
-              </w:rPr>
-              <w:instrText xml:space="preserve"> PAGEREF _Toc46934696 \h </w:instrText>
-            </w:r>
-            <w:r>
-              <w:rPr>
-                <w:noProof/>
-                <w:webHidden/>
-              </w:rPr>
-            </w:r>
-            <w:r>
-              <w:rPr>
-                <w:noProof/>
-                <w:webHidden/>
-              </w:rPr>
-              <w:fldChar w:fldCharType="separate"/>
-            </w:r>
-            <w:r>
-              <w:rPr>
-                <w:noProof/>
-                <w:webHidden/>
-              </w:rPr>
-              <w:t>6</w:t>
-            </w:r>
-            <w:r>
-              <w:rPr>
-                <w:noProof/>
-                <w:webHidden/>
-              </w:rPr>
-              <w:fldChar w:fldCharType="end"/>
-            </w:r>
-          </w:hyperlink>
-        </w:p>
-        <w:p>
-          <w:pPr>
-            <w:pStyle w:val="TOC2"/>
-            <w:tabs>
-              <w:tab w:val="right" w:leader="dot" w:pos="9016"/>
-            </w:tabs>
-            <w:rPr>
-              <w:rFonts w:asciiTheme="minorHAnsi" w:eastAsiaTheme="minorEastAsia" w:hAnsiTheme="minorHAnsi"/>
-              <w:noProof/>
-              <w:sz w:val="22"/>
-              <w:szCs w:val="22"/>
-              <w:lang w:val="en-NZ" w:eastAsia="en-NZ"/>
-            </w:rPr>
-          </w:pPr>
-          <w:hyperlink w:anchor="_Toc46934697" w:history="1">
-            <w:r>
-              <w:rPr>
-                <w:rStyle w:val="Hyperlink"/>
-                <w:noProof/>
-              </w:rPr>
-              <w:t>Architectural Blueprints</w:t>
-            </w:r>
-            <w:r>
-              <w:rPr>
-                <w:noProof/>
-                <w:webHidden/>
-              </w:rPr>
-              <w:tab/>
-            </w:r>
-            <w:r>
-              <w:rPr>
-                <w:noProof/>
-                <w:webHidden/>
-              </w:rPr>
-              <w:fldChar w:fldCharType="begin"/>
-            </w:r>
-            <w:r>
-              <w:rPr>
-                <w:noProof/>
-                <w:webHidden/>
-              </w:rPr>
-              <w:instrText xml:space="preserve"> PAGEREF _Toc46934697 \h </w:instrText>
-            </w:r>
-            <w:r>
-              <w:rPr>
-                <w:noProof/>
-                <w:webHidden/>
-              </w:rPr>
-            </w:r>
-            <w:r>
-              <w:rPr>
-                <w:noProof/>
-                <w:webHidden/>
-              </w:rPr>
-              <w:fldChar w:fldCharType="separate"/>
-            </w:r>
-            <w:r>
-              <w:rPr>
-                <w:noProof/>
-                <w:webHidden/>
-              </w:rPr>
-              <w:t>6</w:t>
-            </w:r>
-            <w:r>
-              <w:rPr>
-                <w:noProof/>
-                <w:webHidden/>
-              </w:rPr>
-              <w:fldChar w:fldCharType="end"/>
-            </w:r>
-          </w:hyperlink>
-        </w:p>
-        <w:p>
-          <w:pPr>
-            <w:pStyle w:val="TOC2"/>
-            <w:tabs>
-              <w:tab w:val="right" w:leader="dot" w:pos="9016"/>
-            </w:tabs>
-            <w:rPr>
-              <w:rFonts w:asciiTheme="minorHAnsi" w:eastAsiaTheme="minorEastAsia" w:hAnsiTheme="minorHAnsi"/>
-              <w:noProof/>
-              <w:sz w:val="22"/>
-              <w:szCs w:val="22"/>
-              <w:lang w:val="en-NZ" w:eastAsia="en-NZ"/>
-            </w:rPr>
-          </w:pPr>
-          <w:hyperlink w:anchor="_Toc46934698" w:history="1">
-            <w:r>
-              <w:rPr>
-                <w:rStyle w:val="Hyperlink"/>
-                <w:noProof/>
-              </w:rPr>
-              <w:t>Define navigation</w:t>
-            </w:r>
-            <w:r>
-              <w:rPr>
-                <w:noProof/>
-                <w:webHidden/>
-              </w:rPr>
-              <w:tab/>
-            </w:r>
-            <w:r>
-              <w:rPr>
-                <w:noProof/>
-                <w:webHidden/>
-              </w:rPr>
-              <w:fldChar w:fldCharType="begin"/>
-            </w:r>
-            <w:r>
-              <w:rPr>
-                <w:noProof/>
-                <w:webHidden/>
-              </w:rPr>
-              <w:instrText xml:space="preserve"> PAGEREF _Toc46934698 \h </w:instrText>
-            </w:r>
-            <w:r>
-              <w:rPr>
-                <w:noProof/>
-                <w:webHidden/>
-              </w:rPr>
-            </w:r>
-            <w:r>
-              <w:rPr>
-                <w:noProof/>
-                <w:webHidden/>
-              </w:rPr>
-              <w:fldChar w:fldCharType="separate"/>
-            </w:r>
-            <w:r>
-              <w:rPr>
-                <w:noProof/>
-                <w:webHidden/>
-              </w:rPr>
-              <w:t>6</w:t>
-            </w:r>
-            <w:r>
-              <w:rPr>
-                <w:noProof/>
-                <w:webHidden/>
-              </w:rPr>
-              <w:fldChar w:fldCharType="end"/>
-            </w:r>
-          </w:hyperlink>
-        </w:p>
-        <w:p>
-          <w:pPr>
-            <w:pStyle w:val="TOC2"/>
-            <w:tabs>
-              <w:tab w:val="right" w:leader="dot" w:pos="9016"/>
-            </w:tabs>
-            <w:rPr>
-              <w:rFonts w:asciiTheme="minorHAnsi" w:eastAsiaTheme="minorEastAsia" w:hAnsiTheme="minorHAnsi"/>
-              <w:noProof/>
-              <w:sz w:val="22"/>
-              <w:szCs w:val="22"/>
-              <w:lang w:val="en-NZ" w:eastAsia="en-NZ"/>
-            </w:rPr>
-          </w:pPr>
-          <w:hyperlink w:anchor="_Toc46934699" w:history="1">
-            <w:r>
-              <w:rPr>
-                <w:rStyle w:val="Hyperlink"/>
-                <w:noProof/>
-              </w:rPr>
-              <w:t>Global</w:t>
-            </w:r>
-            <w:r>
-              <w:rPr>
-                <w:noProof/>
-                <w:webHidden/>
-              </w:rPr>
-              <w:tab/>
-            </w:r>
-            <w:r>
-              <w:rPr>
-                <w:noProof/>
-                <w:webHidden/>
-              </w:rPr>
-              <w:fldChar w:fldCharType="begin"/>
-            </w:r>
-            <w:r>
-              <w:rPr>
-                <w:noProof/>
-                <w:webHidden/>
-              </w:rPr>
-              <w:instrText xml:space="preserve"> PAGEREF _Toc46934699 \h </w:instrText>
-            </w:r>
-            <w:r>
-              <w:rPr>
-                <w:noProof/>
-                <w:webHidden/>
-              </w:rPr>
-            </w:r>
-            <w:r>
-              <w:rPr>
-                <w:noProof/>
-                <w:webHidden/>
-              </w:rPr>
-              <w:fldChar w:fldCharType="separate"/>
-            </w:r>
-            <w:r>
-              <w:rPr>
-                <w:noProof/>
-                <w:webHidden/>
-              </w:rPr>
-              <w:t>6</w:t>
-            </w:r>
-            <w:r>
-              <w:rPr>
-                <w:noProof/>
-                <w:webHidden/>
-              </w:rPr>
-              <w:fldChar w:fldCharType="end"/>
-            </w:r>
-          </w:hyperlink>
-        </w:p>
-        <w:p>
-          <w:pPr>
-            <w:pStyle w:val="TOC2"/>
-            <w:tabs>
-              <w:tab w:val="right" w:leader="dot" w:pos="9016"/>
-            </w:tabs>
-            <w:rPr>
-              <w:rFonts w:asciiTheme="minorHAnsi" w:eastAsiaTheme="minorEastAsia" w:hAnsiTheme="minorHAnsi"/>
-              <w:noProof/>
-              <w:sz w:val="22"/>
-              <w:szCs w:val="22"/>
-              <w:lang w:val="en-NZ" w:eastAsia="en-NZ"/>
-            </w:rPr>
-          </w:pPr>
-          <w:hyperlink w:anchor="_Toc46934700" w:history="1">
-            <w:r>
-              <w:rPr>
-                <w:rStyle w:val="Hyperlink"/>
-                <w:noProof/>
-              </w:rPr>
-              <w:t>Local</w:t>
-            </w:r>
-            <w:r>
-              <w:rPr>
-                <w:noProof/>
-                <w:webHidden/>
-              </w:rPr>
-              <w:tab/>
-            </w:r>
-            <w:r>
-              <w:rPr>
-                <w:noProof/>
-                <w:webHidden/>
-              </w:rPr>
-              <w:fldChar w:fldCharType="begin"/>
-            </w:r>
-            <w:r>
-              <w:rPr>
-                <w:noProof/>
-                <w:webHidden/>
-              </w:rPr>
-              <w:instrText xml:space="preserve"> PAGEREF _Toc46934700 \h </w:instrText>
-            </w:r>
-            <w:r>
-              <w:rPr>
-                <w:noProof/>
-                <w:webHidden/>
-              </w:rPr>
-            </w:r>
-            <w:r>
-              <w:rPr>
-                <w:noProof/>
-                <w:webHidden/>
-              </w:rPr>
-              <w:fldChar w:fldCharType="separate"/>
-            </w:r>
-            <w:r>
-              <w:rPr>
-                <w:noProof/>
-                <w:webHidden/>
-              </w:rPr>
-              <w:t>6</w:t>
+              <w:t>7</w:t>
             </w:r>
             <w:r>
               <w:rPr>
@@ -2077,13 +2516,13 @@
               <w:lang w:val="en-NZ" w:eastAsia="en-NZ"/>
             </w:rPr>
           </w:pPr>
-          <w:hyperlink w:anchor="_Toc46934701" w:history="1">
+          <w:hyperlink w:anchor="_Toc47513802" w:history="1">
             <w:r>
               <w:rPr>
                 <w:rStyle w:val="Hyperlink"/>
                 <w:noProof/>
               </w:rPr>
-              <w:t>Visual design</w:t>
+              <w:t>References</w:t>
             </w:r>
             <w:r>
               <w:rPr>
@@ -2104,513 +2543,7 @@
                 <w:noProof/>
                 <w:webHidden/>
               </w:rPr>
-              <w:instrText xml:space="preserve"> PAGEREF _Toc46934701 \h </w:instrText>
-            </w:r>
-            <w:r>
-              <w:rPr>
-                <w:noProof/>
-                <w:webHidden/>
-              </w:rPr>
-            </w:r>
-            <w:r>
-              <w:rPr>
-                <w:noProof/>
-                <w:webHidden/>
-              </w:rPr>
-              <w:fldChar w:fldCharType="separate"/>
-            </w:r>
-            <w:r>
-              <w:rPr>
-                <w:noProof/>
-                <w:webHidden/>
-              </w:rPr>
-              <w:t>6</w:t>
-            </w:r>
-            <w:r>
-              <w:rPr>
-                <w:noProof/>
-                <w:webHidden/>
-              </w:rPr>
-              <w:fldChar w:fldCharType="end"/>
-            </w:r>
-          </w:hyperlink>
-        </w:p>
-        <w:p>
-          <w:pPr>
-            <w:pStyle w:val="TOC2"/>
-            <w:tabs>
-              <w:tab w:val="right" w:leader="dot" w:pos="9016"/>
-            </w:tabs>
-            <w:rPr>
-              <w:rFonts w:asciiTheme="minorHAnsi" w:eastAsiaTheme="minorEastAsia" w:hAnsiTheme="minorHAnsi"/>
-              <w:noProof/>
-              <w:sz w:val="22"/>
-              <w:szCs w:val="22"/>
-              <w:lang w:val="en-NZ" w:eastAsia="en-NZ"/>
-            </w:rPr>
-          </w:pPr>
-          <w:hyperlink w:anchor="_Toc46934702" w:history="1">
-            <w:r>
-              <w:rPr>
-                <w:rStyle w:val="Hyperlink"/>
-                <w:noProof/>
-              </w:rPr>
-              <w:t>Wireframes</w:t>
-            </w:r>
-            <w:r>
-              <w:rPr>
-                <w:noProof/>
-                <w:webHidden/>
-              </w:rPr>
-              <w:tab/>
-            </w:r>
-            <w:r>
-              <w:rPr>
-                <w:noProof/>
-                <w:webHidden/>
-              </w:rPr>
-              <w:fldChar w:fldCharType="begin"/>
-            </w:r>
-            <w:r>
-              <w:rPr>
-                <w:noProof/>
-                <w:webHidden/>
-              </w:rPr>
-              <w:instrText xml:space="preserve"> PAGEREF _Toc46934702 \h </w:instrText>
-            </w:r>
-            <w:r>
-              <w:rPr>
-                <w:noProof/>
-                <w:webHidden/>
-              </w:rPr>
-            </w:r>
-            <w:r>
-              <w:rPr>
-                <w:noProof/>
-                <w:webHidden/>
-              </w:rPr>
-              <w:fldChar w:fldCharType="separate"/>
-            </w:r>
-            <w:r>
-              <w:rPr>
-                <w:noProof/>
-                <w:webHidden/>
-              </w:rPr>
-              <w:t>6</w:t>
-            </w:r>
-            <w:r>
-              <w:rPr>
-                <w:noProof/>
-                <w:webHidden/>
-              </w:rPr>
-              <w:fldChar w:fldCharType="end"/>
-            </w:r>
-          </w:hyperlink>
-        </w:p>
-        <w:p>
-          <w:pPr>
-            <w:pStyle w:val="TOC3"/>
-            <w:tabs>
-              <w:tab w:val="right" w:leader="dot" w:pos="9016"/>
-            </w:tabs>
-            <w:rPr>
-              <w:rFonts w:asciiTheme="minorHAnsi" w:eastAsiaTheme="minorEastAsia" w:hAnsiTheme="minorHAnsi"/>
-              <w:noProof/>
-              <w:sz w:val="22"/>
-              <w:szCs w:val="22"/>
-              <w:lang w:val="en-NZ" w:eastAsia="en-NZ"/>
-            </w:rPr>
-          </w:pPr>
-          <w:hyperlink w:anchor="_Toc46934703" w:history="1">
-            <w:r>
-              <w:rPr>
-                <w:rStyle w:val="Hyperlink"/>
-                <w:noProof/>
-                <w:lang w:val="en-NZ"/>
-              </w:rPr>
-              <w:t>Home page</w:t>
-            </w:r>
-            <w:r>
-              <w:rPr>
-                <w:noProof/>
-                <w:webHidden/>
-              </w:rPr>
-              <w:tab/>
-            </w:r>
-            <w:r>
-              <w:rPr>
-                <w:noProof/>
-                <w:webHidden/>
-              </w:rPr>
-              <w:fldChar w:fldCharType="begin"/>
-            </w:r>
-            <w:r>
-              <w:rPr>
-                <w:noProof/>
-                <w:webHidden/>
-              </w:rPr>
-              <w:instrText xml:space="preserve"> PAGEREF _Toc46934703 \h </w:instrText>
-            </w:r>
-            <w:r>
-              <w:rPr>
-                <w:noProof/>
-                <w:webHidden/>
-              </w:rPr>
-            </w:r>
-            <w:r>
-              <w:rPr>
-                <w:noProof/>
-                <w:webHidden/>
-              </w:rPr>
-              <w:fldChar w:fldCharType="separate"/>
-            </w:r>
-            <w:r>
-              <w:rPr>
-                <w:noProof/>
-                <w:webHidden/>
-              </w:rPr>
-              <w:t>7</w:t>
-            </w:r>
-            <w:r>
-              <w:rPr>
-                <w:noProof/>
-                <w:webHidden/>
-              </w:rPr>
-              <w:fldChar w:fldCharType="end"/>
-            </w:r>
-          </w:hyperlink>
-        </w:p>
-        <w:p>
-          <w:pPr>
-            <w:pStyle w:val="TOC3"/>
-            <w:tabs>
-              <w:tab w:val="right" w:leader="dot" w:pos="9016"/>
-            </w:tabs>
-            <w:rPr>
-              <w:rFonts w:asciiTheme="minorHAnsi" w:eastAsiaTheme="minorEastAsia" w:hAnsiTheme="minorHAnsi"/>
-              <w:noProof/>
-              <w:sz w:val="22"/>
-              <w:szCs w:val="22"/>
-              <w:lang w:val="en-NZ" w:eastAsia="en-NZ"/>
-            </w:rPr>
-          </w:pPr>
-          <w:hyperlink w:anchor="_Toc46934704" w:history="1">
-            <w:r>
-              <w:rPr>
-                <w:rStyle w:val="Hyperlink"/>
-                <w:noProof/>
-                <w:lang w:val="en-NZ"/>
-              </w:rPr>
-              <w:t>Other pages…</w:t>
-            </w:r>
-            <w:r>
-              <w:rPr>
-                <w:noProof/>
-                <w:webHidden/>
-              </w:rPr>
-              <w:tab/>
-            </w:r>
-            <w:r>
-              <w:rPr>
-                <w:noProof/>
-                <w:webHidden/>
-              </w:rPr>
-              <w:fldChar w:fldCharType="begin"/>
-            </w:r>
-            <w:r>
-              <w:rPr>
-                <w:noProof/>
-                <w:webHidden/>
-              </w:rPr>
-              <w:instrText xml:space="preserve"> PAGEREF _Toc46934704 \h </w:instrText>
-            </w:r>
-            <w:r>
-              <w:rPr>
-                <w:noProof/>
-                <w:webHidden/>
-              </w:rPr>
-            </w:r>
-            <w:r>
-              <w:rPr>
-                <w:noProof/>
-                <w:webHidden/>
-              </w:rPr>
-              <w:fldChar w:fldCharType="separate"/>
-            </w:r>
-            <w:r>
-              <w:rPr>
-                <w:noProof/>
-                <w:webHidden/>
-              </w:rPr>
-              <w:t>7</w:t>
-            </w:r>
-            <w:r>
-              <w:rPr>
-                <w:noProof/>
-                <w:webHidden/>
-              </w:rPr>
-              <w:fldChar w:fldCharType="end"/>
-            </w:r>
-          </w:hyperlink>
-        </w:p>
-        <w:p>
-          <w:pPr>
-            <w:pStyle w:val="TOC1"/>
-            <w:tabs>
-              <w:tab w:val="right" w:leader="dot" w:pos="9016"/>
-            </w:tabs>
-            <w:rPr>
-              <w:rFonts w:asciiTheme="minorHAnsi" w:eastAsiaTheme="minorEastAsia" w:hAnsiTheme="minorHAnsi"/>
-              <w:noProof/>
-              <w:sz w:val="22"/>
-              <w:szCs w:val="22"/>
-              <w:lang w:val="en-NZ" w:eastAsia="en-NZ"/>
-            </w:rPr>
-          </w:pPr>
-          <w:hyperlink w:anchor="_Toc46934705" w:history="1">
-            <w:r>
-              <w:rPr>
-                <w:rStyle w:val="Hyperlink"/>
-                <w:noProof/>
-              </w:rPr>
-              <w:t>Page Mock-ups</w:t>
-            </w:r>
-            <w:r>
-              <w:rPr>
-                <w:noProof/>
-                <w:webHidden/>
-              </w:rPr>
-              <w:tab/>
-            </w:r>
-            <w:r>
-              <w:rPr>
-                <w:noProof/>
-                <w:webHidden/>
-              </w:rPr>
-              <w:fldChar w:fldCharType="begin"/>
-            </w:r>
-            <w:r>
-              <w:rPr>
-                <w:noProof/>
-                <w:webHidden/>
-              </w:rPr>
-              <w:instrText xml:space="preserve"> PAGEREF _Toc46934705 \h </w:instrText>
-            </w:r>
-            <w:r>
-              <w:rPr>
-                <w:noProof/>
-                <w:webHidden/>
-              </w:rPr>
-            </w:r>
-            <w:r>
-              <w:rPr>
-                <w:noProof/>
-                <w:webHidden/>
-              </w:rPr>
-              <w:fldChar w:fldCharType="separate"/>
-            </w:r>
-            <w:r>
-              <w:rPr>
-                <w:noProof/>
-                <w:webHidden/>
-              </w:rPr>
-              <w:t>7</w:t>
-            </w:r>
-            <w:r>
-              <w:rPr>
-                <w:noProof/>
-                <w:webHidden/>
-              </w:rPr>
-              <w:fldChar w:fldCharType="end"/>
-            </w:r>
-          </w:hyperlink>
-        </w:p>
-        <w:p>
-          <w:pPr>
-            <w:pStyle w:val="TOC2"/>
-            <w:tabs>
-              <w:tab w:val="right" w:leader="dot" w:pos="9016"/>
-            </w:tabs>
-            <w:rPr>
-              <w:rFonts w:asciiTheme="minorHAnsi" w:eastAsiaTheme="minorEastAsia" w:hAnsiTheme="minorHAnsi"/>
-              <w:noProof/>
-              <w:sz w:val="22"/>
-              <w:szCs w:val="22"/>
-              <w:lang w:val="en-NZ" w:eastAsia="en-NZ"/>
-            </w:rPr>
-          </w:pPr>
-          <w:hyperlink w:anchor="_Toc46934706" w:history="1">
-            <w:r>
-              <w:rPr>
-                <w:rStyle w:val="Hyperlink"/>
-                <w:noProof/>
-              </w:rPr>
-              <w:t>Home Page</w:t>
-            </w:r>
-            <w:r>
-              <w:rPr>
-                <w:noProof/>
-                <w:webHidden/>
-              </w:rPr>
-              <w:tab/>
-            </w:r>
-            <w:r>
-              <w:rPr>
-                <w:noProof/>
-                <w:webHidden/>
-              </w:rPr>
-              <w:fldChar w:fldCharType="begin"/>
-            </w:r>
-            <w:r>
-              <w:rPr>
-                <w:noProof/>
-                <w:webHidden/>
-              </w:rPr>
-              <w:instrText xml:space="preserve"> PAGEREF _Toc46934706 \h </w:instrText>
-            </w:r>
-            <w:r>
-              <w:rPr>
-                <w:noProof/>
-                <w:webHidden/>
-              </w:rPr>
-            </w:r>
-            <w:r>
-              <w:rPr>
-                <w:noProof/>
-                <w:webHidden/>
-              </w:rPr>
-              <w:fldChar w:fldCharType="separate"/>
-            </w:r>
-            <w:r>
-              <w:rPr>
-                <w:noProof/>
-                <w:webHidden/>
-              </w:rPr>
-              <w:t>7</w:t>
-            </w:r>
-            <w:r>
-              <w:rPr>
-                <w:noProof/>
-                <w:webHidden/>
-              </w:rPr>
-              <w:fldChar w:fldCharType="end"/>
-            </w:r>
-          </w:hyperlink>
-        </w:p>
-        <w:p>
-          <w:pPr>
-            <w:pStyle w:val="TOC2"/>
-            <w:tabs>
-              <w:tab w:val="right" w:leader="dot" w:pos="9016"/>
-            </w:tabs>
-            <w:rPr>
-              <w:rFonts w:asciiTheme="minorHAnsi" w:eastAsiaTheme="minorEastAsia" w:hAnsiTheme="minorHAnsi"/>
-              <w:noProof/>
-              <w:sz w:val="22"/>
-              <w:szCs w:val="22"/>
-              <w:lang w:val="en-NZ" w:eastAsia="en-NZ"/>
-            </w:rPr>
-          </w:pPr>
-          <w:hyperlink w:anchor="_Toc46934707" w:history="1">
-            <w:r>
-              <w:rPr>
-                <w:rStyle w:val="Hyperlink"/>
-                <w:noProof/>
-              </w:rPr>
-              <w:t>Other pages…</w:t>
-            </w:r>
-            <w:r>
-              <w:rPr>
-                <w:noProof/>
-                <w:webHidden/>
-              </w:rPr>
-              <w:tab/>
-            </w:r>
-            <w:r>
-              <w:rPr>
-                <w:noProof/>
-                <w:webHidden/>
-              </w:rPr>
-              <w:fldChar w:fldCharType="begin"/>
-            </w:r>
-            <w:r>
-              <w:rPr>
-                <w:noProof/>
-                <w:webHidden/>
-              </w:rPr>
-              <w:instrText xml:space="preserve"> PAGEREF _Toc46934707 \h </w:instrText>
-            </w:r>
-            <w:r>
-              <w:rPr>
-                <w:noProof/>
-                <w:webHidden/>
-              </w:rPr>
-            </w:r>
-            <w:r>
-              <w:rPr>
-                <w:noProof/>
-                <w:webHidden/>
-              </w:rPr>
-              <w:fldChar w:fldCharType="separate"/>
-            </w:r>
-            <w:r>
-              <w:rPr>
-                <w:noProof/>
-                <w:webHidden/>
-              </w:rPr>
-              <w:t>7</w:t>
-            </w:r>
-            <w:r>
-              <w:rPr>
-                <w:noProof/>
-                <w:webHidden/>
-              </w:rPr>
-              <w:fldChar w:fldCharType="end"/>
-            </w:r>
-          </w:hyperlink>
-        </w:p>
-        <w:p>
-          <w:pPr>
-            <w:pStyle w:val="TOC1"/>
-            <w:tabs>
-              <w:tab w:val="right" w:leader="dot" w:pos="9016"/>
-            </w:tabs>
-            <w:rPr>
-              <w:rFonts w:asciiTheme="minorHAnsi" w:eastAsiaTheme="minorEastAsia" w:hAnsiTheme="minorHAnsi"/>
-              <w:noProof/>
-              <w:sz w:val="22"/>
-              <w:szCs w:val="22"/>
-              <w:lang w:val="en-NZ" w:eastAsia="en-NZ"/>
-            </w:rPr>
-          </w:pPr>
-          <w:hyperlink w:anchor="_Toc46934708" w:history="1">
-            <w:r>
-              <w:rPr>
-                <w:rStyle w:val="Hyperlink"/>
-                <w:noProof/>
-              </w:rPr>
-              <w:t>References</w:t>
-            </w:r>
-            <w:r>
-              <w:rPr>
-                <w:noProof/>
-                <w:webHidden/>
-              </w:rPr>
-              <w:tab/>
-            </w:r>
-            <w:r>
-              <w:rPr>
-                <w:noProof/>
-                <w:webHidden/>
-              </w:rPr>
-              <w:fldChar w:fldCharType="begin"/>
-            </w:r>
-            <w:r>
-              <w:rPr>
-                <w:noProof/>
-                <w:webHidden/>
-              </w:rPr>
-              <w:instrText xml:space="preserve"> PAGEREF _Toc46934708 \h </w:instrText>
+              <w:instrText xml:space="preserve"> PAGEREF _Toc47513802 \h </w:instrText>
             </w:r>
             <w:r>
               <w:rPr>
@@ -2662,7 +2595,7 @@
       <w:pPr>
         <w:pStyle w:val="Heading1"/>
       </w:pPr>
-      <w:bookmarkStart w:id="1" w:name="_Toc46934675"/>
+      <w:bookmarkStart w:id="1" w:name="_Toc47513770"/>
       <w:r>
         <w:lastRenderedPageBreak/>
         <w:t>Introduction</w:t>
@@ -2691,11 +2624,17 @@
     </w:p>
     <w:p>
       <w:pPr>
+        <w:rPr>
+          <w:lang w:val="en-NZ"/>
+        </w:rPr>
+      </w:pPr>
+    </w:p>
+    <w:p>
+      <w:pPr>
         <w:pStyle w:val="Heading1"/>
       </w:pPr>
-      <w:bookmarkStart w:id="2" w:name="_Toc46934676"/>
-      <w:r>
-        <w:lastRenderedPageBreak/>
+      <w:bookmarkStart w:id="2" w:name="_Toc47513771"/>
+      <w:r>
         <w:t>Site Goals</w:t>
       </w:r>
       <w:bookmarkEnd w:id="2"/>
@@ -2711,18 +2650,17 @@
       <w:pPr>
         <w:pStyle w:val="Heading2"/>
       </w:pPr>
-      <w:bookmarkStart w:id="3" w:name="_Toc46934677"/>
+      <w:bookmarkStart w:id="3" w:name="_Toc47513772"/>
       <w:r>
         <w:t>Mission or Purpose</w:t>
       </w:r>
+      <w:r>
+        <w:rPr>
+          <w:rStyle w:val="FootnoteReference"/>
+        </w:rPr>
+        <w:footnoteReference w:id="1"/>
+      </w:r>
       <w:bookmarkEnd w:id="3"/>
-    </w:p>
-    <w:p>
-      <w:pPr>
-        <w:rPr>
-          <w:lang w:val="en-NZ"/>
-        </w:rPr>
-      </w:pPr>
     </w:p>
     <w:p>
       <w:pPr>
@@ -2833,7 +2771,21 @@
         <w:rPr>
           <w:lang w:val="en-NZ"/>
         </w:rPr>
-        <w:t>Its purpose will be to provide a consistent and elegant theme for user’s to have a high quality experience no matter their intention with the website. These reasons might include</w:t>
+        <w:t xml:space="preserve">Its purpose will be to provide a consistent and elegant theme for </w:t>
+      </w:r>
+      <w:proofErr w:type="gramStart"/>
+      <w:r>
+        <w:rPr>
+          <w:lang w:val="en-NZ"/>
+        </w:rPr>
+        <w:t>user’s</w:t>
+      </w:r>
+      <w:proofErr w:type="gramEnd"/>
+      <w:r>
+        <w:rPr>
+          <w:lang w:val="en-NZ"/>
+        </w:rPr>
+        <w:t xml:space="preserve"> to have a high quality experience no matter their intention with the website. These reasons might include</w:t>
       </w:r>
       <w:r>
         <w:rPr>
@@ -2908,7 +2860,7 @@
       <w:pPr>
         <w:pStyle w:val="Heading2"/>
       </w:pPr>
-      <w:bookmarkStart w:id="4" w:name="_Toc46934678"/>
+      <w:bookmarkStart w:id="4" w:name="_Toc47513773"/>
       <w:r>
         <w:t>Goals</w:t>
       </w:r>
@@ -2920,18 +2872,23 @@
           <w:lang w:val="en-NZ"/>
         </w:rPr>
       </w:pPr>
-    </w:p>
-    <w:p>
-      <w:pPr>
-        <w:rPr>
-          <w:lang w:val="en-NZ"/>
-        </w:rPr>
-      </w:pPr>
-      <w:r>
-        <w:rPr>
-          <w:lang w:val="en-NZ"/>
-        </w:rPr>
-        <w:t>The goals for the business are broken down into the set of following short and long term goals. These serve only as a guide for understanding where the business could go.</w:t>
+      <w:r>
+        <w:rPr>
+          <w:lang w:val="en-NZ"/>
+        </w:rPr>
+        <w:t xml:space="preserve">The goals for the business are broken down into the set of following </w:t>
+      </w:r>
+      <w:r>
+        <w:rPr>
+          <w:lang w:val="en-NZ"/>
+        </w:rPr>
+        <w:t>short and long-term</w:t>
+      </w:r>
+      <w:r>
+        <w:rPr>
+          <w:lang w:val="en-NZ"/>
+        </w:rPr>
+        <w:t xml:space="preserve"> goals. These serve only as a guide for understanding where the business could go.</w:t>
       </w:r>
     </w:p>
     <w:p>
@@ -2945,7 +2902,7 @@
       <w:pPr>
         <w:pStyle w:val="Heading3"/>
       </w:pPr>
-      <w:bookmarkStart w:id="5" w:name="_Toc46934679"/>
+      <w:bookmarkStart w:id="5" w:name="_Toc47513774"/>
       <w:r>
         <w:t>Short Term</w:t>
       </w:r>
@@ -2953,13 +2910,6 @@
         <w:t xml:space="preserve"> goals</w:t>
       </w:r>
       <w:bookmarkEnd w:id="5"/>
-    </w:p>
-    <w:p>
-      <w:pPr>
-        <w:rPr>
-          <w:lang w:val="en-NZ"/>
-        </w:rPr>
-      </w:pPr>
     </w:p>
     <w:p>
       <w:pPr>
@@ -2976,7 +2926,7 @@
         <w:rPr>
           <w:lang w:val="en-NZ"/>
         </w:rPr>
-        <w:t>Improve UI by making UI elements consistent across website</w:t>
+        <w:t>Consistent feel and look of pages across the website</w:t>
       </w:r>
     </w:p>
     <w:p>
@@ -2994,13 +2944,7 @@
         <w:rPr>
           <w:lang w:val="en-NZ"/>
         </w:rPr>
-        <w:t xml:space="preserve">Add products to a store </w:t>
-      </w:r>
-      <w:r>
-        <w:rPr>
-          <w:lang w:val="en-NZ"/>
-        </w:rPr>
-        <w:t>to diversify revenue sources</w:t>
+        <w:t xml:space="preserve">Great product pages with the ability to </w:t>
       </w:r>
     </w:p>
     <w:p>
@@ -3032,6 +2976,12 @@
         </w:rPr>
         <w:t>the users</w:t>
       </w:r>
+      <w:r>
+        <w:rPr>
+          <w:lang w:val="en-NZ"/>
+        </w:rPr>
+        <w:t xml:space="preserve"> such as email or phone numbers to deliver better customer service</w:t>
+      </w:r>
     </w:p>
     <w:p>
       <w:pPr>
@@ -3068,6 +3018,12 @@
         </w:rPr>
         <w:t xml:space="preserve"> user experience from the moment they first come to the website</w:t>
       </w:r>
+      <w:r>
+        <w:rPr>
+          <w:lang w:val="en-NZ"/>
+        </w:rPr>
+        <w:t xml:space="preserve"> till after they have received a product or service from the business</w:t>
+      </w:r>
     </w:p>
     <w:p>
       <w:pPr>
@@ -3090,42 +3046,14 @@
         <w:rPr>
           <w:lang w:val="en-NZ"/>
         </w:rPr>
-        <w:t>gathering feedback and referrals</w:t>
-      </w:r>
-    </w:p>
-    <w:p>
-      <w:pPr>
-        <w:pStyle w:val="ListParagraph"/>
-        <w:rPr>
-          <w:lang w:val="en-NZ"/>
-        </w:rPr>
-      </w:pPr>
-    </w:p>
-    <w:p>
-      <w:pPr>
-        <w:pStyle w:val="ListParagraph"/>
-        <w:rPr>
-          <w:lang w:val="en-NZ"/>
-        </w:rPr>
-      </w:pPr>
-    </w:p>
-    <w:p>
-      <w:pPr>
-        <w:pStyle w:val="Heading3"/>
-      </w:pPr>
-      <w:bookmarkStart w:id="6" w:name="_Toc46934680"/>
-      <w:r>
-        <w:lastRenderedPageBreak/>
-        <w:t>Long Term goals</w:t>
-      </w:r>
-      <w:bookmarkEnd w:id="6"/>
-    </w:p>
-    <w:p>
-      <w:pPr>
-        <w:rPr>
-          <w:lang w:val="en-NZ"/>
-        </w:rPr>
-      </w:pPr>
+        <w:t xml:space="preserve">gathering </w:t>
+      </w:r>
+      <w:r>
+        <w:rPr>
+          <w:lang w:val="en-NZ"/>
+        </w:rPr>
+        <w:t>detailed written feedback</w:t>
+      </w:r>
     </w:p>
     <w:p>
       <w:pPr>
@@ -3142,26 +3070,34 @@
         <w:rPr>
           <w:lang w:val="en-NZ"/>
         </w:rPr>
-        <w:t xml:space="preserve">Develop and launch a </w:t>
-      </w:r>
-      <w:r>
-        <w:rPr>
-          <w:lang w:val="en-NZ"/>
-        </w:rPr>
-        <w:t>range hair styling product</w:t>
-      </w:r>
-      <w:r>
-        <w:rPr>
-          <w:lang w:val="en-NZ"/>
-        </w:rPr>
-        <w:t xml:space="preserve"> that are manufactured specifically for the barber</w:t>
-      </w:r>
-      <w:r>
-        <w:rPr>
-          <w:lang w:val="en-NZ"/>
-        </w:rPr>
-        <w:t>shop.</w:t>
-      </w:r>
+        <w:t>Encourage users to refer their friends and family to come to the website and business</w:t>
+      </w:r>
+    </w:p>
+    <w:p>
+      <w:pPr>
+        <w:pStyle w:val="ListParagraph"/>
+        <w:rPr>
+          <w:lang w:val="en-NZ"/>
+        </w:rPr>
+      </w:pPr>
+    </w:p>
+    <w:p>
+      <w:pPr>
+        <w:pStyle w:val="ListParagraph"/>
+        <w:rPr>
+          <w:lang w:val="en-NZ"/>
+        </w:rPr>
+      </w:pPr>
+    </w:p>
+    <w:p>
+      <w:pPr>
+        <w:pStyle w:val="Heading3"/>
+      </w:pPr>
+      <w:bookmarkStart w:id="6" w:name="_Toc47513775"/>
+      <w:r>
+        <w:t>Long Term goals</w:t>
+      </w:r>
+      <w:bookmarkEnd w:id="6"/>
     </w:p>
     <w:p>
       <w:pPr>
@@ -3178,19 +3114,25 @@
         <w:rPr>
           <w:lang w:val="en-NZ"/>
         </w:rPr>
-        <w:t xml:space="preserve">Engage in direct marketing strategies </w:t>
-      </w:r>
-      <w:r>
-        <w:rPr>
-          <w:lang w:val="en-NZ"/>
-        </w:rPr>
-        <w:t>with the highest value customers</w:t>
-      </w:r>
-      <w:r>
-        <w:rPr>
-          <w:lang w:val="en-NZ"/>
-        </w:rPr>
-        <w:t>.</w:t>
+        <w:t xml:space="preserve">Develop and launch a </w:t>
+      </w:r>
+      <w:r>
+        <w:rPr>
+          <w:lang w:val="en-NZ"/>
+        </w:rPr>
+        <w:t>range hair styling product</w:t>
+      </w:r>
+      <w:r>
+        <w:rPr>
+          <w:lang w:val="en-NZ"/>
+        </w:rPr>
+        <w:t xml:space="preserve"> that are manufactured specifically for the barber</w:t>
+      </w:r>
+      <w:r>
+        <w:rPr>
+          <w:lang w:val="en-NZ"/>
+        </w:rPr>
+        <w:t>shop</w:t>
       </w:r>
     </w:p>
     <w:p>
@@ -3208,13 +3150,25 @@
         <w:rPr>
           <w:lang w:val="en-NZ"/>
         </w:rPr>
-        <w:t>Expand the business to additional sites in the nelson region such as Richmond to take advantage of the shifting population dynamics</w:t>
-      </w:r>
-      <w:r>
-        <w:rPr>
-          <w:lang w:val="en-NZ"/>
-        </w:rPr>
-        <w:t>.</w:t>
+        <w:t xml:space="preserve">Engage in direct marketing strategies </w:t>
+      </w:r>
+      <w:r>
+        <w:rPr>
+          <w:lang w:val="en-NZ"/>
+        </w:rPr>
+        <w:t xml:space="preserve">with </w:t>
+      </w:r>
+      <w:r>
+        <w:rPr>
+          <w:lang w:val="en-NZ"/>
+        </w:rPr>
+        <w:t xml:space="preserve">high </w:t>
+      </w:r>
+      <w:r>
+        <w:rPr>
+          <w:lang w:val="en-NZ"/>
+        </w:rPr>
+        <w:t>value customers</w:t>
       </w:r>
     </w:p>
     <w:p>
@@ -3232,6 +3186,30 @@
         <w:rPr>
           <w:lang w:val="en-NZ"/>
         </w:rPr>
+        <w:t>Expand the business to additional sites in the nelson region such as Richmond to take advantage of the shifting population dynamics</w:t>
+      </w:r>
+      <w:r>
+        <w:rPr>
+          <w:lang w:val="en-NZ"/>
+        </w:rPr>
+        <w:t>.</w:t>
+      </w:r>
+    </w:p>
+    <w:p>
+      <w:pPr>
+        <w:pStyle w:val="ListParagraph"/>
+        <w:numPr>
+          <w:ilvl w:val="0"/>
+          <w:numId w:val="15"/>
+        </w:numPr>
+        <w:rPr>
+          <w:lang w:val="en-NZ"/>
+        </w:rPr>
+      </w:pPr>
+      <w:r>
+        <w:rPr>
+          <w:lang w:val="en-NZ"/>
+        </w:rPr>
         <w:t>Improve brand recognition of developed products nationwide</w:t>
       </w:r>
       <w:r>
@@ -3243,38 +3221,176 @@
     </w:p>
     <w:p>
       <w:pPr>
-        <w:ind w:left="360"/>
-        <w:rPr>
-          <w:lang w:val="en-NZ"/>
-        </w:rPr>
-      </w:pPr>
+        <w:rPr>
+          <w:lang w:val="en-NZ"/>
+        </w:rPr>
+      </w:pPr>
+    </w:p>
+    <w:p>
+      <w:pPr>
+        <w:pStyle w:val="Heading1"/>
+      </w:pPr>
+      <w:bookmarkStart w:id="7" w:name="_Toc47513776"/>
+      <w:r>
+        <w:t>Define the User Experience</w:t>
+      </w:r>
+      <w:bookmarkEnd w:id="7"/>
     </w:p>
     <w:p>
       <w:pPr>
         <w:pStyle w:val="Heading2"/>
       </w:pPr>
-      <w:bookmarkStart w:id="7" w:name="_Toc46934681"/>
-      <w:r>
-        <w:t>Intended Audiences</w:t>
-      </w:r>
-      <w:bookmarkEnd w:id="7"/>
+      <w:bookmarkStart w:id="8" w:name="_Toc47513777"/>
+      <w:r>
+        <w:t>Define the Audience</w:t>
+      </w:r>
+      <w:bookmarkEnd w:id="8"/>
     </w:p>
     <w:p>
       <w:pPr>
         <w:pStyle w:val="Heading2"/>
       </w:pPr>
-      <w:bookmarkStart w:id="8" w:name="_Toc46934682"/>
-      <w:r>
-        <w:t>Why will people come to the web site?</w:t>
-      </w:r>
-      <w:bookmarkEnd w:id="8"/>
-    </w:p>
-    <w:p>
-      <w:pPr>
-        <w:rPr>
-          <w:lang w:val="en-NZ"/>
-        </w:rPr>
-      </w:pPr>
+      <w:bookmarkStart w:id="9" w:name="_Toc47513778"/>
+      <w:r>
+        <w:t>Create Scenarios</w:t>
+      </w:r>
+      <w:bookmarkEnd w:id="9"/>
+    </w:p>
+    <w:p>
+      <w:pPr>
+        <w:pStyle w:val="ListParagraph"/>
+        <w:numPr>
+          <w:ilvl w:val="0"/>
+          <w:numId w:val="16"/>
+        </w:numPr>
+        <w:rPr>
+          <w:lang w:val="en-NZ"/>
+        </w:rPr>
+      </w:pPr>
+      <w:r>
+        <w:rPr>
+          <w:lang w:val="en-NZ"/>
+        </w:rPr>
+        <w:t>Start with stories</w:t>
+      </w:r>
+    </w:p>
+    <w:p>
+      <w:pPr>
+        <w:pStyle w:val="Heading2"/>
+      </w:pPr>
+      <w:bookmarkStart w:id="10" w:name="_Toc47513779"/>
+      <w:r>
+        <w:t>Competitive Analysis</w:t>
+      </w:r>
+      <w:bookmarkEnd w:id="10"/>
+    </w:p>
+    <w:p>
+      <w:pPr>
+        <w:rPr>
+          <w:lang w:val="en-NZ"/>
+        </w:rPr>
+      </w:pPr>
+      <w:r>
+        <w:rPr>
+          <w:lang w:val="en-NZ"/>
+        </w:rPr>
+        <w:tab/>
+        <w:t xml:space="preserve">Screenshots here not </w:t>
+      </w:r>
+      <w:proofErr w:type="spellStart"/>
+      <w:r>
+        <w:rPr>
+          <w:lang w:val="en-NZ"/>
+        </w:rPr>
+        <w:t>urls</w:t>
+      </w:r>
+      <w:proofErr w:type="spellEnd"/>
+      <w:r>
+        <w:rPr>
+          <w:lang w:val="en-NZ"/>
+        </w:rPr>
+        <w:t xml:space="preserve">. Add </w:t>
+      </w:r>
+      <w:proofErr w:type="spellStart"/>
+      <w:r>
+        <w:rPr>
+          <w:lang w:val="en-NZ"/>
+        </w:rPr>
+        <w:t>url</w:t>
+      </w:r>
+      <w:proofErr w:type="spellEnd"/>
+      <w:r>
+        <w:rPr>
+          <w:lang w:val="en-NZ"/>
+        </w:rPr>
+        <w:t xml:space="preserve"> to bib</w:t>
+      </w:r>
+    </w:p>
+    <w:p>
+      <w:pPr>
+        <w:pStyle w:val="Heading2"/>
+      </w:pPr>
+      <w:bookmarkStart w:id="11" w:name="_Toc47513780"/>
+      <w:r>
+        <w:t>Define the audience</w:t>
+      </w:r>
+      <w:bookmarkEnd w:id="11"/>
+    </w:p>
+    <w:p>
+      <w:pPr>
+        <w:rPr>
+          <w:lang w:val="en-NZ"/>
+        </w:rPr>
+      </w:pPr>
+      <w:r>
+        <w:rPr>
+          <w:lang w:val="en-NZ"/>
+        </w:rPr>
+        <w:t>Stakeholders: concern or interest in the website</w:t>
+      </w:r>
+    </w:p>
+    <w:p>
+      <w:pPr>
+        <w:rPr>
+          <w:i/>
+          <w:iCs/>
+          <w:u w:val="single"/>
+        </w:rPr>
+      </w:pPr>
+      <w:r>
+        <w:rPr>
+          <w:i/>
+          <w:iCs/>
+          <w:u w:val="single"/>
+        </w:rPr>
+        <w:t>What does it tell me about the website?</w:t>
+      </w:r>
+    </w:p>
+    <w:p>
+      <w:pPr>
+        <w:pStyle w:val="Heading3"/>
+      </w:pPr>
+      <w:bookmarkStart w:id="12" w:name="_Toc47513781"/>
+      <w:r>
+        <w:t>Personas</w:t>
+      </w:r>
+      <w:bookmarkEnd w:id="12"/>
+    </w:p>
+    <w:p>
+      <w:pPr>
+        <w:rPr>
+          <w:lang w:val="en-NZ"/>
+        </w:rPr>
+      </w:pPr>
+      <w:hyperlink r:id="rId7" w:history="1">
+        <w:r>
+          <w:rPr>
+            <w:rStyle w:val="Hyperlink"/>
+            <w:lang w:val="en-NZ"/>
+          </w:rPr>
+          <w:t>https://www.usability.gov/how-to-and-tools/methods/personas.html</w:t>
+        </w:r>
+      </w:hyperlink>
       <w:r>
         <w:rPr>
           <w:lang w:val="en-NZ"/>
@@ -3284,296 +3400,475 @@
     </w:p>
     <w:p>
       <w:pPr>
+        <w:rPr>
+          <w:lang w:val="en-NZ"/>
+        </w:rPr>
+      </w:pPr>
+    </w:p>
+    <w:p>
+      <w:pPr>
+        <w:pStyle w:val="Heading3"/>
+      </w:pPr>
+      <w:bookmarkStart w:id="13" w:name="_Toc47513782"/>
+      <w:r>
+        <w:t>Scenarios</w:t>
+      </w:r>
+      <w:bookmarkEnd w:id="13"/>
+    </w:p>
+    <w:p>
+      <w:pPr>
+        <w:rPr>
+          <w:lang w:val="en-NZ"/>
+        </w:rPr>
+      </w:pPr>
+      <w:hyperlink r:id="rId8" w:history="1">
+        <w:r>
+          <w:rPr>
+            <w:rStyle w:val="Hyperlink"/>
+            <w:lang w:val="en-NZ"/>
+          </w:rPr>
+          <w:t>https://www.usability.gov/how-to-and-tools/methods/scenarios.html</w:t>
+        </w:r>
+      </w:hyperlink>
+    </w:p>
+    <w:p>
+      <w:pPr>
+        <w:rPr>
+          <w:lang w:val="en-NZ"/>
+        </w:rPr>
+      </w:pPr>
+    </w:p>
+    <w:p>
+      <w:pPr>
+        <w:pStyle w:val="Heading3"/>
+        <w:rPr>
+          <w:lang w:val="en-NZ"/>
+        </w:rPr>
+      </w:pPr>
+      <w:bookmarkStart w:id="14" w:name="_Toc47513783"/>
+      <w:r>
+        <w:rPr>
+          <w:lang w:val="en-NZ"/>
+        </w:rPr>
+        <w:t>Competitive Analysis</w:t>
+      </w:r>
+      <w:bookmarkEnd w:id="14"/>
+    </w:p>
+    <w:p>
+      <w:pPr>
+        <w:rPr>
+          <w:lang w:val="en-NZ"/>
+        </w:rPr>
+      </w:pPr>
+      <w:hyperlink r:id="rId9" w:history="1">
+        <w:r>
+          <w:rPr>
+            <w:rStyle w:val="Hyperlink"/>
+            <w:lang w:val="en-NZ"/>
+          </w:rPr>
+          <w:t>http://maryshaw.net/website-competitive-analysis/</w:t>
+        </w:r>
+      </w:hyperlink>
+      <w:r>
+        <w:rPr>
+          <w:lang w:val="en-NZ"/>
+        </w:rPr>
+        <w:t xml:space="preserve"> </w:t>
+      </w:r>
+    </w:p>
+    <w:p>
+      <w:pPr>
+        <w:rPr>
+          <w:lang w:val="en-NZ"/>
+        </w:rPr>
+      </w:pPr>
+    </w:p>
+    <w:p>
+      <w:pPr>
         <w:pStyle w:val="Heading1"/>
       </w:pPr>
-      <w:bookmarkStart w:id="9" w:name="_Toc46934683"/>
-      <w:r>
-        <w:t>Define the User Experience</w:t>
-      </w:r>
-      <w:bookmarkEnd w:id="9"/>
+      <w:bookmarkStart w:id="15" w:name="_Toc47513784"/>
+      <w:r>
+        <w:t>Site Structure</w:t>
+      </w:r>
+      <w:bookmarkEnd w:id="15"/>
     </w:p>
     <w:p>
       <w:pPr>
         <w:pStyle w:val="Heading2"/>
       </w:pPr>
-      <w:bookmarkStart w:id="10" w:name="_Toc46934684"/>
-      <w:r>
-        <w:t>Define the Audience</w:t>
-      </w:r>
-      <w:bookmarkEnd w:id="10"/>
+      <w:bookmarkStart w:id="16" w:name="_Toc47513785"/>
+      <w:r>
+        <w:t>Metaphor Exploration</w:t>
+      </w:r>
+      <w:bookmarkEnd w:id="16"/>
+    </w:p>
+    <w:p>
+      <w:pPr>
+        <w:rPr>
+          <w:lang w:val="en-NZ"/>
+        </w:rPr>
+      </w:pPr>
+      <w:r>
+        <w:rPr>
+          <w:lang w:val="en-NZ"/>
+        </w:rPr>
+        <w:t>define</w:t>
+      </w:r>
+    </w:p>
+    <w:p>
+      <w:pPr>
+        <w:pStyle w:val="Heading3"/>
+      </w:pPr>
+      <w:bookmarkStart w:id="17" w:name="_Toc47513786"/>
+      <w:r>
+        <w:t>Organizational metaphors</w:t>
+      </w:r>
+      <w:bookmarkEnd w:id="17"/>
+    </w:p>
+    <w:p>
+      <w:pPr>
+        <w:rPr>
+          <w:lang w:val="en-NZ"/>
+        </w:rPr>
+      </w:pPr>
+      <w:r>
+        <w:rPr>
+          <w:lang w:val="en-NZ"/>
+        </w:rPr>
+        <w:t>define</w:t>
+      </w:r>
+    </w:p>
+    <w:p>
+      <w:pPr>
+        <w:pStyle w:val="Heading3"/>
+      </w:pPr>
+      <w:bookmarkStart w:id="18" w:name="_Toc47513787"/>
+      <w:r>
+        <w:lastRenderedPageBreak/>
+        <w:t>Functional metaphors</w:t>
+      </w:r>
+      <w:bookmarkEnd w:id="18"/>
+    </w:p>
+    <w:p>
+      <w:pPr>
+        <w:rPr>
+          <w:lang w:val="en-NZ"/>
+        </w:rPr>
+      </w:pPr>
+      <w:r>
+        <w:rPr>
+          <w:lang w:val="en-NZ"/>
+        </w:rPr>
+        <w:t>define</w:t>
+      </w:r>
+    </w:p>
+    <w:p>
+      <w:pPr>
+        <w:pStyle w:val="Heading3"/>
+      </w:pPr>
+      <w:bookmarkStart w:id="19" w:name="_Toc47513788"/>
+      <w:r>
+        <w:t>Visual metaphors</w:t>
+      </w:r>
+      <w:bookmarkEnd w:id="19"/>
+    </w:p>
+    <w:p>
+      <w:pPr>
+        <w:rPr>
+          <w:lang w:val="en-NZ"/>
+        </w:rPr>
+      </w:pPr>
+      <w:r>
+        <w:rPr>
+          <w:lang w:val="en-NZ"/>
+        </w:rPr>
+        <w:t>define</w:t>
+      </w:r>
+    </w:p>
+    <w:p>
+      <w:pPr>
+        <w:rPr>
+          <w:i/>
+          <w:iCs/>
+          <w:u w:val="single"/>
+        </w:rPr>
+      </w:pPr>
+      <w:r>
+        <w:rPr>
+          <w:i/>
+          <w:iCs/>
+          <w:u w:val="single"/>
+        </w:rPr>
+        <w:t>What does it tell me about the website?</w:t>
+      </w:r>
+    </w:p>
+    <w:p>
+      <w:pPr>
+        <w:pStyle w:val="Heading1"/>
+      </w:pPr>
+      <w:bookmarkStart w:id="20" w:name="_Toc47513789"/>
+      <w:r>
+        <w:t>Site Content</w:t>
+      </w:r>
+      <w:bookmarkEnd w:id="20"/>
     </w:p>
     <w:p>
       <w:pPr>
         <w:pStyle w:val="Heading2"/>
       </w:pPr>
-      <w:bookmarkStart w:id="11" w:name="_Toc46934685"/>
-      <w:r>
-        <w:t>Create Scenarios</w:t>
-      </w:r>
-      <w:bookmarkEnd w:id="11"/>
+      <w:bookmarkStart w:id="21" w:name="_Toc47513790"/>
+      <w:r>
+        <w:t>Identify content and functional requirements</w:t>
+      </w:r>
+      <w:bookmarkEnd w:id="21"/>
+    </w:p>
+    <w:p>
+      <w:pPr>
+        <w:rPr>
+          <w:lang w:val="en-NZ"/>
+        </w:rPr>
+      </w:pPr>
+      <w:r>
+        <w:rPr>
+          <w:lang w:val="en-NZ"/>
+        </w:rPr>
+        <w:t>List the contents</w:t>
+      </w:r>
     </w:p>
     <w:p>
       <w:pPr>
         <w:pStyle w:val="Heading2"/>
       </w:pPr>
-      <w:bookmarkStart w:id="12" w:name="_Toc46934686"/>
-      <w:r>
-        <w:t>Competitive Analysis</w:t>
-      </w:r>
-      <w:bookmarkEnd w:id="12"/>
+      <w:bookmarkStart w:id="22" w:name="_Toc47513791"/>
+      <w:r>
+        <w:t>Group and Label Content</w:t>
+      </w:r>
+      <w:bookmarkEnd w:id="22"/>
+    </w:p>
+    <w:p>
+      <w:pPr>
+        <w:rPr>
+          <w:lang w:val="en-NZ"/>
+        </w:rPr>
+      </w:pPr>
+      <w:r>
+        <w:rPr>
+          <w:lang w:val="en-NZ"/>
+        </w:rPr>
+        <w:t>Stickies and arrange them into groups, consider different arrangements</w:t>
+      </w:r>
     </w:p>
     <w:p>
       <w:pPr>
         <w:pStyle w:val="Heading1"/>
       </w:pPr>
-      <w:bookmarkStart w:id="13" w:name="_Toc46934687"/>
-      <w:r>
-        <w:t>Site Content</w:t>
-      </w:r>
-      <w:bookmarkEnd w:id="13"/>
+    </w:p>
+    <w:p>
+      <w:pPr>
+        <w:pStyle w:val="Heading1"/>
+      </w:pPr>
+      <w:bookmarkStart w:id="23" w:name="_Toc47513792"/>
+      <w:r>
+        <w:t>Site structure</w:t>
+      </w:r>
+      <w:bookmarkEnd w:id="23"/>
+      <w:r>
+        <w:t xml:space="preserve"> </w:t>
+      </w:r>
     </w:p>
     <w:p>
       <w:pPr>
         <w:pStyle w:val="Heading2"/>
       </w:pPr>
-      <w:bookmarkStart w:id="14" w:name="_Toc46934688"/>
-      <w:r>
-        <w:t>Identify content and functional requirements</w:t>
-      </w:r>
-      <w:bookmarkEnd w:id="14"/>
+      <w:bookmarkStart w:id="24" w:name="_Toc47513793"/>
+      <w:r>
+        <w:t>Hierarchical map</w:t>
+      </w:r>
+      <w:bookmarkEnd w:id="24"/>
+    </w:p>
+    <w:p>
+      <w:pPr>
+        <w:rPr>
+          <w:lang w:val="en-NZ"/>
+        </w:rPr>
+      </w:pPr>
+      <w:r>
+        <w:rPr>
+          <w:lang w:val="en-NZ"/>
+        </w:rPr>
+        <w:t>Text based hierarchical map of the site, called the “site structure listing”</w:t>
+      </w:r>
     </w:p>
     <w:p>
       <w:pPr>
         <w:pStyle w:val="Heading2"/>
       </w:pPr>
-      <w:bookmarkStart w:id="15" w:name="_Toc46934689"/>
-      <w:r>
-        <w:t>Group and Label Content</w:t>
-      </w:r>
-      <w:bookmarkEnd w:id="15"/>
+      <w:bookmarkStart w:id="25" w:name="_Toc47513794"/>
+      <w:r>
+        <w:t>Architectural Blueprints</w:t>
+      </w:r>
+      <w:bookmarkEnd w:id="25"/>
+    </w:p>
+    <w:p>
+      <w:pPr>
+        <w:rPr>
+          <w:lang w:val="en-NZ"/>
+        </w:rPr>
+      </w:pPr>
+      <w:r>
+        <w:rPr>
+          <w:lang w:val="en-NZ"/>
+        </w:rPr>
+        <w:t>Process diagram</w:t>
+      </w:r>
+      <w:r>
+        <w:rPr>
+          <w:lang w:val="en-NZ"/>
+        </w:rPr>
+        <w:t>, visual representation of the site structure</w:t>
+      </w:r>
+    </w:p>
+    <w:p>
+      <w:pPr>
+        <w:pStyle w:val="Heading2"/>
+      </w:pPr>
+      <w:bookmarkStart w:id="26" w:name="_Toc47513795"/>
+      <w:r>
+        <w:t>Define navigation</w:t>
+      </w:r>
+      <w:bookmarkEnd w:id="26"/>
+    </w:p>
+    <w:p>
+      <w:pPr>
+        <w:pStyle w:val="Heading3"/>
+      </w:pPr>
+      <w:bookmarkStart w:id="27" w:name="_Toc47513796"/>
+      <w:r>
+        <w:t>Global</w:t>
+      </w:r>
+      <w:bookmarkEnd w:id="27"/>
+    </w:p>
+    <w:p>
+      <w:r>
+        <w:t>define</w:t>
+      </w:r>
+    </w:p>
+    <w:p>
+      <w:pPr>
+        <w:pStyle w:val="Heading3"/>
+      </w:pPr>
+      <w:bookmarkStart w:id="28" w:name="_Toc47513797"/>
+      <w:r>
+        <w:t>Local</w:t>
+      </w:r>
+      <w:bookmarkEnd w:id="28"/>
+    </w:p>
+    <w:p>
+      <w:r>
+        <w:t>define</w:t>
+      </w:r>
     </w:p>
     <w:p>
       <w:pPr>
         <w:pStyle w:val="Heading1"/>
       </w:pPr>
-      <w:bookmarkStart w:id="16" w:name="_Toc46934690"/>
-      <w:r>
-        <w:t>Site Structure</w:t>
-      </w:r>
-      <w:bookmarkEnd w:id="16"/>
+      <w:bookmarkStart w:id="29" w:name="_Toc47513798"/>
+      <w:r>
+        <w:t>Visual design</w:t>
+      </w:r>
+      <w:bookmarkEnd w:id="29"/>
+    </w:p>
+    <w:p>
+      <w:r>
+        <w:t>Proposed look, provide alternatives</w:t>
+      </w:r>
     </w:p>
     <w:p>
       <w:pPr>
         <w:pStyle w:val="Heading2"/>
-      </w:pPr>
-      <w:bookmarkStart w:id="17" w:name="_Toc46934691"/>
-      <w:r>
-        <w:t>Metaphor Exploration</w:t>
-      </w:r>
-      <w:bookmarkEnd w:id="17"/>
-    </w:p>
-    <w:p>
-      <w:pPr>
-        <w:pStyle w:val="Heading2"/>
-      </w:pPr>
-      <w:bookmarkStart w:id="18" w:name="_Toc46934692"/>
-      <w:r>
-        <w:t>Organizational metaphors</w:t>
-      </w:r>
-      <w:bookmarkEnd w:id="18"/>
-    </w:p>
-    <w:p>
-      <w:pPr>
-        <w:pStyle w:val="Heading2"/>
-      </w:pPr>
-      <w:bookmarkStart w:id="19" w:name="_Toc46934693"/>
-      <w:r>
-        <w:t>Functional metaphors</w:t>
-      </w:r>
-      <w:bookmarkEnd w:id="19"/>
-    </w:p>
-    <w:p>
-      <w:pPr>
-        <w:pStyle w:val="Heading2"/>
-      </w:pPr>
-      <w:bookmarkStart w:id="20" w:name="_Toc46934694"/>
-      <w:r>
-        <w:t>Visual metaphors</w:t>
-      </w:r>
-      <w:bookmarkEnd w:id="20"/>
+        <w:ind w:firstLine="0"/>
+      </w:pPr>
+      <w:bookmarkStart w:id="30" w:name="_Toc47513799"/>
+      <w:r>
+        <w:t>Wireframes</w:t>
+      </w:r>
+      <w:bookmarkEnd w:id="30"/>
+    </w:p>
+    <w:p>
+      <w:pPr>
+        <w:pStyle w:val="Heading4"/>
+      </w:pPr>
+      <w:r>
+        <w:t>Home page</w:t>
+      </w:r>
+    </w:p>
+    <w:p>
+      <w:pPr>
+        <w:pStyle w:val="Heading4"/>
+      </w:pPr>
+      <w:r>
+        <w:t>Other pages…</w:t>
+      </w:r>
+    </w:p>
+    <w:p>
+      <w:pPr>
+        <w:pStyle w:val="Heading3"/>
+      </w:pPr>
+      <w:bookmarkStart w:id="31" w:name="_Toc47513800"/>
+      <w:r>
+        <w:t>Mock-ups</w:t>
+      </w:r>
+      <w:bookmarkEnd w:id="31"/>
+    </w:p>
+    <w:p>
+      <w:pPr>
+        <w:pStyle w:val="Heading4"/>
+      </w:pPr>
+      <w:r>
+        <w:t>Home Page</w:t>
+      </w:r>
+    </w:p>
+    <w:p>
+      <w:pPr>
+        <w:pStyle w:val="Heading4"/>
+      </w:pPr>
+      <w:r>
+        <w:t>Other pages…</w:t>
+      </w:r>
     </w:p>
     <w:p>
       <w:pPr>
         <w:pStyle w:val="Heading1"/>
       </w:pPr>
-      <w:bookmarkStart w:id="21" w:name="_Toc46934695"/>
-      <w:r>
-        <w:t>Site structure</w:t>
-      </w:r>
-      <w:bookmarkEnd w:id="21"/>
-      <w:r>
-        <w:t xml:space="preserve"> </w:t>
-      </w:r>
-    </w:p>
-    <w:p>
-      <w:pPr>
-        <w:pStyle w:val="Heading2"/>
-      </w:pPr>
-      <w:bookmarkStart w:id="22" w:name="_Toc46934696"/>
-      <w:r>
-        <w:t>Hierarchical map</w:t>
-      </w:r>
-      <w:bookmarkEnd w:id="22"/>
-    </w:p>
-    <w:p>
-      <w:pPr>
-        <w:pStyle w:val="Heading2"/>
-      </w:pPr>
-      <w:bookmarkStart w:id="23" w:name="_Toc46934697"/>
-      <w:r>
-        <w:t>Architectural Blueprints</w:t>
-      </w:r>
-      <w:bookmarkEnd w:id="23"/>
-    </w:p>
-    <w:p>
-      <w:pPr>
-        <w:pStyle w:val="Heading2"/>
-      </w:pPr>
-      <w:bookmarkStart w:id="24" w:name="_Toc46934698"/>
-      <w:r>
-        <w:t>Define navigation</w:t>
-      </w:r>
-      <w:bookmarkEnd w:id="24"/>
-    </w:p>
-    <w:p>
-      <w:pPr>
-        <w:pStyle w:val="Heading2"/>
-      </w:pPr>
-      <w:bookmarkStart w:id="25" w:name="_Toc46934699"/>
-      <w:r>
-        <w:t>Global</w:t>
-      </w:r>
-      <w:bookmarkEnd w:id="25"/>
-    </w:p>
-    <w:p>
-      <w:pPr>
-        <w:pStyle w:val="Heading2"/>
-      </w:pPr>
-      <w:bookmarkStart w:id="26" w:name="_Toc46934700"/>
-      <w:r>
-        <w:t>Local</w:t>
-      </w:r>
-      <w:bookmarkEnd w:id="26"/>
+      <w:bookmarkStart w:id="32" w:name="_Toc47513801"/>
+      <w:r>
+        <w:t>Further Iterations</w:t>
+      </w:r>
+      <w:bookmarkEnd w:id="32"/>
+      <w:r>
+        <w:br w:type="page"/>
+      </w:r>
     </w:p>
     <w:p>
       <w:pPr>
         <w:pStyle w:val="Heading1"/>
       </w:pPr>
-      <w:bookmarkStart w:id="27" w:name="_Toc46934701"/>
-      <w:r>
-        <w:t>Visual design</w:t>
-      </w:r>
-      <w:bookmarkEnd w:id="27"/>
-    </w:p>
-    <w:p>
-      <w:pPr>
-        <w:pStyle w:val="Heading2"/>
-      </w:pPr>
-      <w:bookmarkStart w:id="28" w:name="_Toc46934702"/>
-      <w:r>
-        <w:t>Wireframes</w:t>
-      </w:r>
-      <w:bookmarkEnd w:id="28"/>
-    </w:p>
-    <w:p>
-      <w:pPr>
-        <w:pStyle w:val="Heading3"/>
-        <w:ind w:left="720"/>
-        <w:rPr>
-          <w:lang w:val="en-NZ"/>
-        </w:rPr>
-      </w:pPr>
-      <w:bookmarkStart w:id="29" w:name="_Toc46934703"/>
-      <w:r>
-        <w:rPr>
-          <w:lang w:val="en-NZ"/>
-        </w:rPr>
-        <w:lastRenderedPageBreak/>
-        <w:t>Home page</w:t>
-      </w:r>
-      <w:bookmarkEnd w:id="29"/>
-    </w:p>
-    <w:p>
-      <w:pPr>
-        <w:pStyle w:val="Heading3"/>
-        <w:ind w:left="720"/>
-        <w:rPr>
-          <w:lang w:val="en-NZ"/>
-        </w:rPr>
-      </w:pPr>
-      <w:bookmarkStart w:id="30" w:name="_Toc46934704"/>
-      <w:r>
-        <w:rPr>
-          <w:lang w:val="en-NZ"/>
-        </w:rPr>
-        <w:t>Other pages…</w:t>
-      </w:r>
-      <w:bookmarkEnd w:id="30"/>
-    </w:p>
-    <w:p>
-      <w:pPr>
-        <w:pStyle w:val="Heading1"/>
-      </w:pPr>
-      <w:bookmarkStart w:id="31" w:name="_Toc46934705"/>
-      <w:r>
-        <w:t>Page Mock-ups</w:t>
-      </w:r>
-      <w:bookmarkEnd w:id="31"/>
-    </w:p>
-    <w:p>
-      <w:pPr>
-        <w:pStyle w:val="Heading2"/>
-      </w:pPr>
-      <w:bookmarkStart w:id="32" w:name="_Toc46934706"/>
-      <w:r>
-        <w:t>Home Page</w:t>
-      </w:r>
-      <w:bookmarkEnd w:id="32"/>
-    </w:p>
-    <w:p>
-      <w:pPr>
-        <w:pStyle w:val="Heading2"/>
-      </w:pPr>
-      <w:bookmarkStart w:id="33" w:name="_Toc46934707"/>
-      <w:r>
-        <w:t>Other pages…</w:t>
-      </w:r>
-      <w:bookmarkEnd w:id="33"/>
-      <w:r>
-        <w:br w:type="page"/>
-      </w:r>
-    </w:p>
-    <w:p>
-      <w:pPr>
-        <w:pStyle w:val="Heading1"/>
-      </w:pPr>
-      <w:bookmarkStart w:id="34" w:name="_Toc46934708"/>
+      <w:bookmarkStart w:id="33" w:name="_Toc47513802"/>
       <w:r>
         <w:lastRenderedPageBreak/>
         <w:t>References</w:t>
       </w:r>
-      <w:bookmarkEnd w:id="34"/>
-    </w:p>
-    <w:p/>
-    <w:p/>
+      <w:bookmarkEnd w:id="33"/>
+    </w:p>
     <w:p/>
     <w:p/>
     <w:p/>
     <w:sectPr>
-      <w:headerReference w:type="default" r:id="rId7"/>
-      <w:footerReference w:type="default" r:id="rId8"/>
-      <w:headerReference w:type="first" r:id="rId9"/>
-      <w:footerReference w:type="first" r:id="rId10"/>
+      <w:headerReference w:type="default" r:id="rId10"/>
+      <w:footerReference w:type="default" r:id="rId11"/>
+      <w:headerReference w:type="first" r:id="rId12"/>
+      <w:footerReference w:type="first" r:id="rId13"/>
       <w:pgSz w:w="11906" w:h="16838"/>
       <w:pgMar w:top="1440" w:right="1440" w:bottom="1440" w:left="1440" w:header="708" w:footer="708" w:gutter="0"/>
       <w:cols w:space="708"/>
@@ -3754,6 +4049,31 @@
       </w:r>
     </w:p>
   </w:footnote>
+  <w:footnote w:id="1">
+    <w:p>
+      <w:pPr>
+        <w:pStyle w:val="FootnoteText"/>
+        <w:rPr>
+          <w:lang w:val="en-US"/>
+        </w:rPr>
+      </w:pPr>
+      <w:r>
+        <w:rPr>
+          <w:rStyle w:val="FootnoteReference"/>
+        </w:rPr>
+        <w:footnoteRef/>
+      </w:r>
+      <w:r>
+        <w:t xml:space="preserve"> </w:t>
+      </w:r>
+      <w:r>
+        <w:rPr>
+          <w:lang w:val="en-US"/>
+        </w:rPr>
+        <w:t>Informal Only, additional client literature required to formalize</w:t>
+      </w:r>
+    </w:p>
+  </w:footnote>
 </w:footnotes>
 </file>
 
@@ -4354,6 +4674,118 @@
     </w:lvl>
   </w:abstractNum>
   <w:abstractNum w:abstractNumId="5" w15:restartNumberingAfterBreak="0">
+    <w:nsid w:val="28FA367E"/>
+    <w:multiLevelType w:val="hybridMultilevel"/>
+    <w:tmpl w:val="D1703A6C"/>
+    <w:lvl w:ilvl="0" w:tplc="B7386A34">
+      <w:numFmt w:val="bullet"/>
+      <w:lvlText w:val="-"/>
+      <w:lvlJc w:val="left"/>
+      <w:pPr>
+        <w:ind w:left="1080" w:hanging="360"/>
+      </w:pPr>
+      <w:rPr>
+        <w:rFonts w:ascii="Times New Roman" w:eastAsiaTheme="minorHAnsi" w:hAnsi="Times New Roman" w:cs="Times New Roman" w:hint="default"/>
+      </w:rPr>
+    </w:lvl>
+    <w:lvl w:ilvl="1" w:tplc="14090003" w:tentative="1">
+      <w:start w:val="1"/>
+      <w:numFmt w:val="bullet"/>
+      <w:lvlText w:val="o"/>
+      <w:lvlJc w:val="left"/>
+      <w:pPr>
+        <w:ind w:left="1800" w:hanging="360"/>
+      </w:pPr>
+      <w:rPr>
+        <w:rFonts w:ascii="Courier New" w:hAnsi="Courier New" w:cs="Courier New" w:hint="default"/>
+      </w:rPr>
+    </w:lvl>
+    <w:lvl w:ilvl="2" w:tplc="14090005" w:tentative="1">
+      <w:start w:val="1"/>
+      <w:numFmt w:val="bullet"/>
+      <w:lvlText w:val=""/>
+      <w:lvlJc w:val="left"/>
+      <w:pPr>
+        <w:ind w:left="2520" w:hanging="360"/>
+      </w:pPr>
+      <w:rPr>
+        <w:rFonts w:ascii="Wingdings" w:hAnsi="Wingdings" w:hint="default"/>
+      </w:rPr>
+    </w:lvl>
+    <w:lvl w:ilvl="3" w:tplc="14090001" w:tentative="1">
+      <w:start w:val="1"/>
+      <w:numFmt w:val="bullet"/>
+      <w:lvlText w:val=""/>
+      <w:lvlJc w:val="left"/>
+      <w:pPr>
+        <w:ind w:left="3240" w:hanging="360"/>
+      </w:pPr>
+      <w:rPr>
+        <w:rFonts w:ascii="Symbol" w:hAnsi="Symbol" w:hint="default"/>
+      </w:rPr>
+    </w:lvl>
+    <w:lvl w:ilvl="4" w:tplc="14090003" w:tentative="1">
+      <w:start w:val="1"/>
+      <w:numFmt w:val="bullet"/>
+      <w:lvlText w:val="o"/>
+      <w:lvlJc w:val="left"/>
+      <w:pPr>
+        <w:ind w:left="3960" w:hanging="360"/>
+      </w:pPr>
+      <w:rPr>
+        <w:rFonts w:ascii="Courier New" w:hAnsi="Courier New" w:cs="Courier New" w:hint="default"/>
+      </w:rPr>
+    </w:lvl>
+    <w:lvl w:ilvl="5" w:tplc="14090005" w:tentative="1">
+      <w:start w:val="1"/>
+      <w:numFmt w:val="bullet"/>
+      <w:lvlText w:val=""/>
+      <w:lvlJc w:val="left"/>
+      <w:pPr>
+        <w:ind w:left="4680" w:hanging="360"/>
+      </w:pPr>
+      <w:rPr>
+        <w:rFonts w:ascii="Wingdings" w:hAnsi="Wingdings" w:hint="default"/>
+      </w:rPr>
+    </w:lvl>
+    <w:lvl w:ilvl="6" w:tplc="14090001" w:tentative="1">
+      <w:start w:val="1"/>
+      <w:numFmt w:val="bullet"/>
+      <w:lvlText w:val=""/>
+      <w:lvlJc w:val="left"/>
+      <w:pPr>
+        <w:ind w:left="5400" w:hanging="360"/>
+      </w:pPr>
+      <w:rPr>
+        <w:rFonts w:ascii="Symbol" w:hAnsi="Symbol" w:hint="default"/>
+      </w:rPr>
+    </w:lvl>
+    <w:lvl w:ilvl="7" w:tplc="14090003" w:tentative="1">
+      <w:start w:val="1"/>
+      <w:numFmt w:val="bullet"/>
+      <w:lvlText w:val="o"/>
+      <w:lvlJc w:val="left"/>
+      <w:pPr>
+        <w:ind w:left="6120" w:hanging="360"/>
+      </w:pPr>
+      <w:rPr>
+        <w:rFonts w:ascii="Courier New" w:hAnsi="Courier New" w:cs="Courier New" w:hint="default"/>
+      </w:rPr>
+    </w:lvl>
+    <w:lvl w:ilvl="8" w:tplc="14090005" w:tentative="1">
+      <w:start w:val="1"/>
+      <w:numFmt w:val="bullet"/>
+      <w:lvlText w:val=""/>
+      <w:lvlJc w:val="left"/>
+      <w:pPr>
+        <w:ind w:left="6840" w:hanging="360"/>
+      </w:pPr>
+      <w:rPr>
+        <w:rFonts w:ascii="Wingdings" w:hAnsi="Wingdings" w:hint="default"/>
+      </w:rPr>
+    </w:lvl>
+  </w:abstractNum>
+  <w:abstractNum w:abstractNumId="6" w15:restartNumberingAfterBreak="0">
     <w:nsid w:val="2C240B28"/>
     <w:multiLevelType w:val="hybridMultilevel"/>
     <w:tmpl w:val="2640BB5C"/>
@@ -4442,7 +4874,7 @@
       </w:pPr>
     </w:lvl>
   </w:abstractNum>
-  <w:abstractNum w:abstractNumId="6" w15:restartNumberingAfterBreak="0">
+  <w:abstractNum w:abstractNumId="7" w15:restartNumberingAfterBreak="0">
     <w:nsid w:val="2DCB761E"/>
     <w:multiLevelType w:val="multilevel"/>
     <w:tmpl w:val="8160AFBE"/>
@@ -4555,7 +4987,7 @@
       </w:rPr>
     </w:lvl>
   </w:abstractNum>
-  <w:abstractNum w:abstractNumId="7" w15:restartNumberingAfterBreak="0">
+  <w:abstractNum w:abstractNumId="8" w15:restartNumberingAfterBreak="0">
     <w:nsid w:val="38751F22"/>
     <w:multiLevelType w:val="multilevel"/>
     <w:tmpl w:val="1F7E8CC2"/>
@@ -4668,7 +5100,7 @@
       </w:rPr>
     </w:lvl>
   </w:abstractNum>
-  <w:abstractNum w:abstractNumId="8" w15:restartNumberingAfterBreak="0">
+  <w:abstractNum w:abstractNumId="9" w15:restartNumberingAfterBreak="0">
     <w:nsid w:val="3C9F5A4B"/>
     <w:multiLevelType w:val="hybridMultilevel"/>
     <w:tmpl w:val="DFBE3C74"/>
@@ -4781,7 +5213,7 @@
       </w:rPr>
     </w:lvl>
   </w:abstractNum>
-  <w:abstractNum w:abstractNumId="9" w15:restartNumberingAfterBreak="0">
+  <w:abstractNum w:abstractNumId="10" w15:restartNumberingAfterBreak="0">
     <w:nsid w:val="3FDF1416"/>
     <w:multiLevelType w:val="multilevel"/>
     <w:tmpl w:val="6220E6DE"/>
@@ -4894,7 +5326,7 @@
       </w:rPr>
     </w:lvl>
   </w:abstractNum>
-  <w:abstractNum w:abstractNumId="10" w15:restartNumberingAfterBreak="0">
+  <w:abstractNum w:abstractNumId="11" w15:restartNumberingAfterBreak="0">
     <w:nsid w:val="4CA762BE"/>
     <w:multiLevelType w:val="multilevel"/>
     <w:tmpl w:val="ACDC21F8"/>
@@ -5007,7 +5439,7 @@
       </w:rPr>
     </w:lvl>
   </w:abstractNum>
-  <w:abstractNum w:abstractNumId="11" w15:restartNumberingAfterBreak="0">
+  <w:abstractNum w:abstractNumId="12" w15:restartNumberingAfterBreak="0">
     <w:nsid w:val="56ED0383"/>
     <w:multiLevelType w:val="multilevel"/>
     <w:tmpl w:val="ACDC21F8"/>
@@ -5120,7 +5552,7 @@
       </w:rPr>
     </w:lvl>
   </w:abstractNum>
-  <w:abstractNum w:abstractNumId="12" w15:restartNumberingAfterBreak="0">
+  <w:abstractNum w:abstractNumId="13" w15:restartNumberingAfterBreak="0">
     <w:nsid w:val="79017B72"/>
     <w:multiLevelType w:val="hybridMultilevel"/>
     <w:tmpl w:val="625E1404"/>
@@ -5232,7 +5664,7 @@
       </w:rPr>
     </w:lvl>
   </w:abstractNum>
-  <w:abstractNum w:abstractNumId="13" w15:restartNumberingAfterBreak="0">
+  <w:abstractNum w:abstractNumId="14" w15:restartNumberingAfterBreak="0">
     <w:nsid w:val="79895278"/>
     <w:multiLevelType w:val="multilevel"/>
     <w:tmpl w:val="1F7E8CC2"/>
@@ -5345,7 +5777,7 @@
       </w:rPr>
     </w:lvl>
   </w:abstractNum>
-  <w:abstractNum w:abstractNumId="14" w15:restartNumberingAfterBreak="0">
+  <w:abstractNum w:abstractNumId="15" w15:restartNumberingAfterBreak="0">
     <w:nsid w:val="7B2A603A"/>
     <w:multiLevelType w:val="multilevel"/>
     <w:tmpl w:val="B7A48538"/>
@@ -5459,19 +5891,19 @@
     </w:lvl>
   </w:abstractNum>
   <w:num w:numId="1">
+    <w:abstractNumId w:val="9"/>
+  </w:num>
+  <w:num w:numId="2">
+    <w:abstractNumId w:val="14"/>
+  </w:num>
+  <w:num w:numId="3">
     <w:abstractNumId w:val="8"/>
   </w:num>
-  <w:num w:numId="2">
-    <w:abstractNumId w:val="13"/>
-  </w:num>
-  <w:num w:numId="3">
+  <w:num w:numId="4">
     <w:abstractNumId w:val="7"/>
   </w:num>
-  <w:num w:numId="4">
-    <w:abstractNumId w:val="6"/>
-  </w:num>
   <w:num w:numId="5">
-    <w:abstractNumId w:val="9"/>
+    <w:abstractNumId w:val="10"/>
   </w:num>
   <w:num w:numId="6">
     <w:abstractNumId w:val="3"/>
@@ -5480,28 +5912,31 @@
     <w:abstractNumId w:val="0"/>
   </w:num>
   <w:num w:numId="8">
-    <w:abstractNumId w:val="5"/>
+    <w:abstractNumId w:val="6"/>
   </w:num>
   <w:num w:numId="9">
     <w:abstractNumId w:val="1"/>
   </w:num>
   <w:num w:numId="10">
-    <w:abstractNumId w:val="10"/>
+    <w:abstractNumId w:val="11"/>
   </w:num>
   <w:num w:numId="11">
     <w:abstractNumId w:val="2"/>
   </w:num>
   <w:num w:numId="12">
-    <w:abstractNumId w:val="11"/>
+    <w:abstractNumId w:val="12"/>
   </w:num>
   <w:num w:numId="13">
-    <w:abstractNumId w:val="14"/>
+    <w:abstractNumId w:val="15"/>
   </w:num>
   <w:num w:numId="14">
-    <w:abstractNumId w:val="12"/>
+    <w:abstractNumId w:val="13"/>
   </w:num>
   <w:num w:numId="15">
     <w:abstractNumId w:val="4"/>
+  </w:num>
+  <w:num w:numId="16">
+    <w:abstractNumId w:val="5"/>
   </w:num>
 </w:numbering>
 </file>
@@ -6016,6 +6451,26 @@
       <w:i/>
     </w:rPr>
   </w:style>
+  <w:style w:type="paragraph" w:styleId="Heading6">
+    <w:name w:val="heading 6"/>
+    <w:basedOn w:val="Normal"/>
+    <w:next w:val="Normal"/>
+    <w:link w:val="Heading6Char"/>
+    <w:uiPriority w:val="9"/>
+    <w:unhideWhenUsed/>
+    <w:qFormat/>
+    <w:rsid w:val="005A4AFD"/>
+    <w:pPr>
+      <w:keepNext/>
+      <w:keepLines/>
+      <w:spacing w:before="40"/>
+      <w:outlineLvl w:val="5"/>
+    </w:pPr>
+    <w:rPr>
+      <w:rFonts w:asciiTheme="majorHAnsi" w:eastAsiaTheme="majorEastAsia" w:hAnsiTheme="majorHAnsi" w:cstheme="majorBidi"/>
+      <w:color w:val="1F3763" w:themeColor="accent1" w:themeShade="7F"/>
+    </w:rPr>
+  </w:style>
   <w:style w:type="character" w:default="1" w:styleId="DefaultParagraphFont">
     <w:name w:val="Default Paragraph Font"/>
     <w:uiPriority w:val="1"/>
@@ -6350,6 +6805,73 @@
       <w:ind w:left="480"/>
     </w:pPr>
   </w:style>
+  <w:style w:type="paragraph" w:styleId="FootnoteText">
+    <w:name w:val="footnote text"/>
+    <w:basedOn w:val="Normal"/>
+    <w:link w:val="FootnoteTextChar"/>
+    <w:uiPriority w:val="99"/>
+    <w:semiHidden/>
+    <w:unhideWhenUsed/>
+    <w:rsid w:val="00257963"/>
+    <w:pPr>
+      <w:spacing w:line="240" w:lineRule="auto"/>
+    </w:pPr>
+    <w:rPr>
+      <w:sz w:val="20"/>
+      <w:szCs w:val="20"/>
+    </w:rPr>
+  </w:style>
+  <w:style w:type="character" w:customStyle="1" w:styleId="FootnoteTextChar">
+    <w:name w:val="Footnote Text Char"/>
+    <w:basedOn w:val="DefaultParagraphFont"/>
+    <w:link w:val="FootnoteText"/>
+    <w:uiPriority w:val="99"/>
+    <w:semiHidden/>
+    <w:rsid w:val="00257963"/>
+    <w:rPr>
+      <w:rFonts w:ascii="Times New Roman" w:hAnsi="Times New Roman"/>
+      <w:sz w:val="20"/>
+      <w:szCs w:val="20"/>
+      <w:lang w:val="en-GB"/>
+    </w:rPr>
+  </w:style>
+  <w:style w:type="character" w:styleId="FootnoteReference">
+    <w:name w:val="footnote reference"/>
+    <w:basedOn w:val="DefaultParagraphFont"/>
+    <w:uiPriority w:val="99"/>
+    <w:semiHidden/>
+    <w:unhideWhenUsed/>
+    <w:rsid w:val="00257963"/>
+    <w:rPr>
+      <w:vertAlign w:val="superscript"/>
+    </w:rPr>
+  </w:style>
+  <w:style w:type="character" w:styleId="UnresolvedMention">
+    <w:name w:val="Unresolved Mention"/>
+    <w:basedOn w:val="DefaultParagraphFont"/>
+    <w:uiPriority w:val="99"/>
+    <w:semiHidden/>
+    <w:unhideWhenUsed/>
+    <w:rsid w:val="002B40EF"/>
+    <w:rPr>
+      <w:color w:val="605E5C"/>
+      <w:shd w:val="clear" w:color="auto" w:fill="E1DFDD"/>
+    </w:rPr>
+  </w:style>
+  <w:style w:type="character" w:customStyle="1" w:styleId="Heading6Char">
+    <w:name w:val="Heading 6 Char"/>
+    <w:basedOn w:val="DefaultParagraphFont"/>
+    <w:link w:val="Heading6"/>
+    <w:uiPriority w:val="9"/>
+    <w:rsid w:val="005A4AFD"/>
+    <w:rPr>
+      <w:rFonts w:asciiTheme="majorHAnsi" w:eastAsiaTheme="majorEastAsia" w:hAnsiTheme="majorHAnsi" w:cstheme="majorBidi"/>
+      <w:color w:val="1F3763" w:themeColor="accent1" w:themeShade="7F"/>
+      <w:sz w:val="24"/>
+      <w:szCs w:val="24"/>
+      <w:lang w:val="en-GB"/>
+    </w:rPr>
+  </w:style>
 </w:styles>
 </file>
 

</xml_diff>